<commit_message>
Outline for plotting probs done
</commit_message>
<xml_diff>
--- a/scripts/03-plot_means.docx
+++ b/scripts/03-plot_means.docx
@@ -25,7 +25,16 @@
         <w:pStyle w:val="BodyText"/>
       </w:pPr>
       <w:r>
-        <w:t xml:space="preserve">Today we'll be working with a dataset from IBM which provide a standard HR dataset, which we can use to predict attrition. Attrition in this case is defined as an employee leaving without being fired or retiring. Companies generally attempt to avoid attrition, as it's very expensive to search for and hire a replacement-- better in general to keep the employees you have, provided they are doing their jobs. This means that it's important to predict who might leave in a given year. This information can be used in a targeted way in order to focus resources on the employees most likely to leave.</w:t>
+        <w:t xml:space="preserve">Today we'll be working with a dataset from IBM which provide a standard HR dataset, which we can use to predict attrition. (</w:t>
+      </w:r>
+      <w:r>
+        <w:rPr>
+          <w:i/>
+        </w:rPr>
+        <w:t xml:space="preserve">NB this is simulated data, no employee information is being disclosed</w:t>
+      </w:r>
+      <w:r>
+        <w:t xml:space="preserve">) Attrition in this case is defined as an employee leaving without being fired or retiring. Companies generally attempt to avoid attrition, as it's very expensive to search for and hire a replacement-- better in general to keep the employees you have, provided they are doing their jobs. This means that it's important to predict who might leave in a given year. This information can be used in a targeted way in order to focus resources on the employees most likely to leave.</w:t>
       </w:r>
     </w:p>
     <w:p>
@@ -1081,7 +1090,7 @@
         <w:pStyle w:val="FirstParagraph"/>
       </w:pPr>
       <w:r>
-        <w:t xml:space="preserve">Our first prediction will use business travel as a predictor for attrition. There are three categories here-- non travel, travel infrequently, and frequent travel. We'll calculate levels of attrtion at teach level and then take a look at the data.</w:t>
+        <w:t xml:space="preserve">Our first prediction will use business travel as a predictor for attrition. There are three categories here-- non travel, travel infrequently, and frequent travel. We'll calculate levels of attrtion at each level and then take a look at the data.</w:t>
       </w:r>
     </w:p>
     <w:p>
@@ -1241,6 +1250,14 @@
       </w:pPr>
       <w:r>
         <w:t xml:space="preserve">Remember that the mean of a binary variable indicates the proportion of the population that has a certain characteristcs. So, in our case, 0.25 of the sample that travels frequently left the company in the last year. Our first plot will be a basic bar plot, showing the average levels of attrition.</w:t>
+      </w:r>
+    </w:p>
+    <w:p>
+      <w:pPr>
+        <w:pStyle w:val="BodyText"/>
+      </w:pPr>
+      <w:r>
+        <w:t xml:space="preserve">To get started, let's see what this looks like in a table.</w:t>
       </w:r>
     </w:p>
     <w:p>
@@ -1614,565 +1631,126 @@
     </w:tbl>
     <w:p>
       <w:pPr>
+        <w:pStyle w:val="BodyText"/>
+      </w:pPr>
+      <w:r>
+        <w:t xml:space="preserve">Now we can plot it:</w:t>
+      </w:r>
+    </w:p>
+    <w:p>
+      <w:pPr>
         <w:pStyle w:val="SourceCode"/>
       </w:pPr>
       <w:r>
         <w:rPr>
           <w:rStyle w:val="NormalTok"/>
         </w:rPr>
-        <w:t xml:space="preserve">at1&lt;-at </w:t>
+        <w:t xml:space="preserve">## Bar Plot with aesthetics: mean attrition as height, business travel as cateogry</w:t>
+      </w:r>
+      <w:r>
+        <w:br w:type="textWrapping"/>
+      </w:r>
+      <w:r>
+        <w:rPr>
+          <w:rStyle w:val="NormalTok"/>
+        </w:rPr>
+        <w:t xml:space="preserve">gg&lt;-</w:t>
+      </w:r>
+      <w:r>
+        <w:rPr>
+          <w:rStyle w:val="KeywordTok"/>
+        </w:rPr>
+        <w:t xml:space="preserve">ggplot</w:t>
+      </w:r>
+      <w:r>
+        <w:rPr>
+          <w:rStyle w:val="NormalTok"/>
+        </w:rPr>
+        <w:t xml:space="preserve">(at_sum,</w:t>
+      </w:r>
+      <w:r>
+        <w:rPr>
+          <w:rStyle w:val="KeywordTok"/>
+        </w:rPr>
+        <w:t xml:space="preserve">aes</w:t>
+      </w:r>
+      <w:r>
+        <w:rPr>
+          <w:rStyle w:val="NormalTok"/>
+        </w:rPr>
+        <w:t xml:space="preserve">(</w:t>
+      </w:r>
+      <w:r>
+        <w:rPr>
+          <w:rStyle w:val="DataTypeTok"/>
+        </w:rPr>
+        <w:t xml:space="preserve">x=</w:t>
+      </w:r>
+      <w:r>
+        <w:rPr>
+          <w:rStyle w:val="NormalTok"/>
+        </w:rPr>
+        <w:t xml:space="preserve">BusinessTravel,</w:t>
+      </w:r>
+      <w:r>
+        <w:rPr>
+          <w:rStyle w:val="DataTypeTok"/>
+        </w:rPr>
+        <w:t xml:space="preserve">y=</w:t>
+      </w:r>
+      <w:r>
+        <w:rPr>
+          <w:rStyle w:val="NormalTok"/>
+        </w:rPr>
+        <w:t xml:space="preserve">attr_avg))</w:t>
+      </w:r>
+      <w:r>
+        <w:br w:type="textWrapping"/>
+      </w:r>
+      <w:r>
+        <w:rPr>
+          <w:rStyle w:val="NormalTok"/>
+        </w:rPr>
+        <w:t xml:space="preserve">## Use bar plot geometry, height of bars set by level observed in dataset</w:t>
+      </w:r>
+      <w:r>
+        <w:br w:type="textWrapping"/>
+      </w:r>
+      <w:r>
+        <w:rPr>
+          <w:rStyle w:val="NormalTok"/>
+        </w:rPr>
+        <w:t xml:space="preserve">gg&lt;-gg</w:t>
       </w:r>
       <w:r>
         <w:rPr>
           <w:rStyle w:val="OperatorTok"/>
         </w:rPr>
-        <w:t xml:space="preserve">%&gt;%</w:t>
-      </w:r>
-      <w:r>
-        <w:br w:type="textWrapping"/>
+        <w:t xml:space="preserve">+</w:t>
+      </w:r>
+      <w:r>
+        <w:rPr>
+          <w:rStyle w:val="KeywordTok"/>
+        </w:rPr>
+        <w:t xml:space="preserve">geom_bar</w:t>
+      </w:r>
+      <w:r>
+        <w:rPr>
+          <w:rStyle w:val="NormalTok"/>
+        </w:rPr>
+        <w:t xml:space="preserve">(</w:t>
+      </w:r>
+      <w:r>
+        <w:rPr>
+          <w:rStyle w:val="DataTypeTok"/>
+        </w:rPr>
+        <w:t xml:space="preserve">stat=</w:t>
       </w:r>
       <w:r>
         <w:rPr>
           <w:rStyle w:val="StringTok"/>
         </w:rPr>
-        <w:t xml:space="preserve">  </w:t>
-      </w:r>
-      <w:r>
-        <w:rPr>
-          <w:rStyle w:val="KeywordTok"/>
-        </w:rPr>
-        <w:t xml:space="preserve">count</w:t>
-      </w:r>
-      <w:r>
-        <w:rPr>
-          <w:rStyle w:val="NormalTok"/>
-        </w:rPr>
-        <w:t xml:space="preserve">(BusinessTravel,attrit) </w:t>
-      </w:r>
-      <w:r>
-        <w:rPr>
-          <w:rStyle w:val="OperatorTok"/>
-        </w:rPr>
-        <w:t xml:space="preserve">%&gt;%</w:t>
-      </w:r>
-      <w:r>
-        <w:br w:type="textWrapping"/>
-      </w:r>
-      <w:r>
-        <w:rPr>
-          <w:rStyle w:val="StringTok"/>
-        </w:rPr>
-        <w:t xml:space="preserve">  </w:t>
-      </w:r>
-      <w:r>
-        <w:rPr>
-          <w:rStyle w:val="KeywordTok"/>
-        </w:rPr>
-        <w:t xml:space="preserve">group_by</w:t>
-      </w:r>
-      <w:r>
-        <w:rPr>
-          <w:rStyle w:val="NormalTok"/>
-        </w:rPr>
-        <w:t xml:space="preserve">(BusinessTravel)</w:t>
-      </w:r>
-      <w:r>
-        <w:rPr>
-          <w:rStyle w:val="OperatorTok"/>
-        </w:rPr>
-        <w:t xml:space="preserve">%&gt;%</w:t>
-      </w:r>
-      <w:r>
-        <w:br w:type="textWrapping"/>
-      </w:r>
-      <w:r>
-        <w:rPr>
-          <w:rStyle w:val="StringTok"/>
-        </w:rPr>
-        <w:t xml:space="preserve">  </w:t>
-      </w:r>
-      <w:r>
-        <w:rPr>
-          <w:rStyle w:val="KeywordTok"/>
-        </w:rPr>
-        <w:t xml:space="preserve">mutate</w:t>
-      </w:r>
-      <w:r>
-        <w:rPr>
-          <w:rStyle w:val="NormalTok"/>
-        </w:rPr>
-        <w:t xml:space="preserve">(</w:t>
-      </w:r>
-      <w:r>
-        <w:rPr>
-          <w:rStyle w:val="DataTypeTok"/>
-        </w:rPr>
-        <w:t xml:space="preserve">prop =</w:t>
-      </w:r>
-      <w:r>
-        <w:rPr>
-          <w:rStyle w:val="NormalTok"/>
-        </w:rPr>
-        <w:t xml:space="preserve"> </w:t>
-      </w:r>
-      <w:r>
-        <w:rPr>
-          <w:rStyle w:val="KeywordTok"/>
-        </w:rPr>
-        <w:t xml:space="preserve">prop.table</w:t>
-      </w:r>
-      <w:r>
-        <w:rPr>
-          <w:rStyle w:val="NormalTok"/>
-        </w:rPr>
-        <w:t xml:space="preserve">(n)) </w:t>
-      </w:r>
-      <w:r>
-        <w:br w:type="textWrapping"/>
-      </w:r>
-      <w:r>
-        <w:br w:type="textWrapping"/>
-      </w:r>
-      <w:r>
-        <w:rPr>
-          <w:rStyle w:val="NormalTok"/>
-        </w:rPr>
-        <w:t xml:space="preserve">at1</w:t>
-      </w:r>
-      <w:r>
-        <w:rPr>
-          <w:rStyle w:val="OperatorTok"/>
-        </w:rPr>
-        <w:t xml:space="preserve">%&gt;%</w:t>
-      </w:r>
-      <w:r>
-        <w:br w:type="textWrapping"/>
-      </w:r>
-      <w:r>
-        <w:rPr>
-          <w:rStyle w:val="StringTok"/>
-        </w:rPr>
-        <w:t xml:space="preserve">  </w:t>
-      </w:r>
-      <w:r>
-        <w:rPr>
-          <w:rStyle w:val="KeywordTok"/>
-        </w:rPr>
-        <w:t xml:space="preserve">select</w:t>
-      </w:r>
-      <w:r>
-        <w:rPr>
-          <w:rStyle w:val="NormalTok"/>
-        </w:rPr>
-        <w:t xml:space="preserve">(</w:t>
-      </w:r>
-      <w:r>
-        <w:rPr>
-          <w:rStyle w:val="OperatorTok"/>
-        </w:rPr>
-        <w:t xml:space="preserve">-</w:t>
-      </w:r>
-      <w:r>
-        <w:rPr>
-          <w:rStyle w:val="NormalTok"/>
-        </w:rPr>
-        <w:t xml:space="preserve">n) </w:t>
-      </w:r>
-      <w:r>
-        <w:rPr>
-          <w:rStyle w:val="OperatorTok"/>
-        </w:rPr>
-        <w:t xml:space="preserve">%&gt;%</w:t>
-      </w:r>
-      <w:r>
-        <w:br w:type="textWrapping"/>
-      </w:r>
-      <w:r>
-        <w:rPr>
-          <w:rStyle w:val="StringTok"/>
-        </w:rPr>
-        <w:t xml:space="preserve">  </w:t>
-      </w:r>
-      <w:r>
-        <w:rPr>
-          <w:rStyle w:val="KeywordTok"/>
-        </w:rPr>
-        <w:t xml:space="preserve">spread</w:t>
-      </w:r>
-      <w:r>
-        <w:rPr>
-          <w:rStyle w:val="NormalTok"/>
-        </w:rPr>
-        <w:t xml:space="preserve">(attrit, prop)</w:t>
-      </w:r>
-      <w:r>
-        <w:rPr>
-          <w:rStyle w:val="OperatorTok"/>
-        </w:rPr>
-        <w:t xml:space="preserve">%&gt;%</w:t>
-      </w:r>
-      <w:r>
-        <w:br w:type="textWrapping"/>
-      </w:r>
-      <w:r>
-        <w:rPr>
-          <w:rStyle w:val="StringTok"/>
-        </w:rPr>
-        <w:t xml:space="preserve">  </w:t>
-      </w:r>
-      <w:r>
-        <w:rPr>
-          <w:rStyle w:val="KeywordTok"/>
-        </w:rPr>
-        <w:t xml:space="preserve">kable</w:t>
-      </w:r>
-      <w:r>
-        <w:rPr>
-          <w:rStyle w:val="NormalTok"/>
-        </w:rPr>
-        <w:t xml:space="preserve">()</w:t>
-      </w:r>
-    </w:p>
-    <w:tbl>
-      <w:tblPr>
-        <w:tblStyle w:val="TableNormal"/>
-        <w:tblW w:type="pct" w:w="0.0"/>
-        <w:tblLook w:firstRow="1"/>
-      </w:tblPr>
-      <w:tblGrid/>
-      <w:tr>
-        <w:trPr>
-          <w:cnfStyle w:firstRow="1"/>
-        </w:trPr>
-        <w:tc>
-          <w:tcPr>
-            <w:tcBorders>
-              <w:bottom w:val="single"/>
-            </w:tcBorders>
-            <w:vAlign w:val="bottom"/>
-          </w:tcPr>
-          <w:p>
-            <w:pPr>
-              <w:pStyle w:val="Compact"/>
-              <w:jc w:val="left"/>
-            </w:pPr>
-            <w:r>
-              <w:t xml:space="preserve">BusinessTravel</w:t>
-            </w:r>
-          </w:p>
-        </w:tc>
-        <w:tc>
-          <w:tcPr>
-            <w:tcBorders>
-              <w:bottom w:val="single"/>
-            </w:tcBorders>
-            <w:vAlign w:val="bottom"/>
-          </w:tcPr>
-          <w:p>
-            <w:pPr>
-              <w:pStyle w:val="Compact"/>
-              <w:jc w:val="right"/>
-            </w:pPr>
-            <w:r>
-              <w:t xml:space="preserve">0</w:t>
-            </w:r>
-          </w:p>
-        </w:tc>
-        <w:tc>
-          <w:tcPr>
-            <w:tcBorders>
-              <w:bottom w:val="single"/>
-            </w:tcBorders>
-            <w:vAlign w:val="bottom"/>
-          </w:tcPr>
-          <w:p>
-            <w:pPr>
-              <w:pStyle w:val="Compact"/>
-              <w:jc w:val="right"/>
-            </w:pPr>
-            <w:r>
-              <w:t xml:space="preserve">1</w:t>
-            </w:r>
-          </w:p>
-        </w:tc>
-      </w:tr>
-      <w:tr>
-        <w:tc>
-          <w:p>
-            <w:pPr>
-              <w:pStyle w:val="Compact"/>
-              <w:jc w:val="left"/>
-            </w:pPr>
-            <w:r>
-              <w:t xml:space="preserve">Non-Travel</w:t>
-            </w:r>
-          </w:p>
-        </w:tc>
-        <w:tc>
-          <w:p>
-            <w:pPr>
-              <w:pStyle w:val="Compact"/>
-              <w:jc w:val="right"/>
-            </w:pPr>
-            <w:r>
-              <w:t xml:space="preserve">0.9200000</w:t>
-            </w:r>
-          </w:p>
-        </w:tc>
-        <w:tc>
-          <w:p>
-            <w:pPr>
-              <w:pStyle w:val="Compact"/>
-              <w:jc w:val="right"/>
-            </w:pPr>
-            <w:r>
-              <w:t xml:space="preserve">0.0800000</w:t>
-            </w:r>
-          </w:p>
-        </w:tc>
-      </w:tr>
-      <w:tr>
-        <w:tc>
-          <w:p>
-            <w:pPr>
-              <w:pStyle w:val="Compact"/>
-              <w:jc w:val="left"/>
-            </w:pPr>
-            <w:r>
-              <w:t xml:space="preserve">Travel_Frequently</w:t>
-            </w:r>
-          </w:p>
-        </w:tc>
-        <w:tc>
-          <w:p>
-            <w:pPr>
-              <w:pStyle w:val="Compact"/>
-              <w:jc w:val="right"/>
-            </w:pPr>
-            <w:r>
-              <w:t xml:space="preserve">0.7509025</w:t>
-            </w:r>
-          </w:p>
-        </w:tc>
-        <w:tc>
-          <w:p>
-            <w:pPr>
-              <w:pStyle w:val="Compact"/>
-              <w:jc w:val="right"/>
-            </w:pPr>
-            <w:r>
-              <w:t xml:space="preserve">0.2490975</w:t>
-            </w:r>
-          </w:p>
-        </w:tc>
-      </w:tr>
-      <w:tr>
-        <w:tc>
-          <w:p>
-            <w:pPr>
-              <w:pStyle w:val="Compact"/>
-              <w:jc w:val="left"/>
-            </w:pPr>
-            <w:r>
-              <w:t xml:space="preserve">Travel_Rarely</w:t>
-            </w:r>
-          </w:p>
-        </w:tc>
-        <w:tc>
-          <w:p>
-            <w:pPr>
-              <w:pStyle w:val="Compact"/>
-              <w:jc w:val="right"/>
-            </w:pPr>
-            <w:r>
-              <w:t xml:space="preserve">0.8504314</w:t>
-            </w:r>
-          </w:p>
-        </w:tc>
-        <w:tc>
-          <w:p>
-            <w:pPr>
-              <w:pStyle w:val="Compact"/>
-              <w:jc w:val="right"/>
-            </w:pPr>
-            <w:r>
-              <w:t xml:space="preserve">0.1495686</w:t>
-            </w:r>
-          </w:p>
-        </w:tc>
-      </w:tr>
-    </w:tbl>
-    <w:p>
-      <w:pPr>
-        <w:pStyle w:val="SourceCode"/>
-      </w:pPr>
-      <w:r>
-        <w:rPr>
-          <w:rStyle w:val="NormalTok"/>
-        </w:rPr>
-        <w:t xml:space="preserve">gg&lt;-</w:t>
-      </w:r>
-      <w:r>
-        <w:rPr>
-          <w:rStyle w:val="KeywordTok"/>
-        </w:rPr>
-        <w:t xml:space="preserve">ggplot</w:t>
-      </w:r>
-      <w:r>
-        <w:rPr>
-          <w:rStyle w:val="NormalTok"/>
-        </w:rPr>
-        <w:t xml:space="preserve">(at1,</w:t>
-      </w:r>
-      <w:r>
-        <w:rPr>
-          <w:rStyle w:val="KeywordTok"/>
-        </w:rPr>
-        <w:t xml:space="preserve">aes</w:t>
-      </w:r>
-      <w:r>
-        <w:rPr>
-          <w:rStyle w:val="NormalTok"/>
-        </w:rPr>
-        <w:t xml:space="preserve">(</w:t>
-      </w:r>
-      <w:r>
-        <w:rPr>
-          <w:rStyle w:val="DataTypeTok"/>
-        </w:rPr>
-        <w:t xml:space="preserve">y=</w:t>
-      </w:r>
-      <w:r>
-        <w:rPr>
-          <w:rStyle w:val="NormalTok"/>
-        </w:rPr>
-        <w:t xml:space="preserve">BusinessTravel,</w:t>
-      </w:r>
-      <w:r>
-        <w:rPr>
-          <w:rStyle w:val="DataTypeTok"/>
-        </w:rPr>
-        <w:t xml:space="preserve">x=</w:t>
-      </w:r>
-      <w:r>
-        <w:rPr>
-          <w:rStyle w:val="KeywordTok"/>
-        </w:rPr>
-        <w:t xml:space="preserve">as.factor</w:t>
-      </w:r>
-      <w:r>
-        <w:rPr>
-          <w:rStyle w:val="NormalTok"/>
-        </w:rPr>
-        <w:t xml:space="preserve">(attrit)))</w:t>
-      </w:r>
-      <w:r>
-        <w:br w:type="textWrapping"/>
-      </w:r>
-      <w:r>
-        <w:rPr>
-          <w:rStyle w:val="NormalTok"/>
-        </w:rPr>
-        <w:t xml:space="preserve">gg&lt;-gg</w:t>
-      </w:r>
-      <w:r>
-        <w:rPr>
-          <w:rStyle w:val="OperatorTok"/>
-        </w:rPr>
-        <w:t xml:space="preserve">+</w:t>
-      </w:r>
-      <w:r>
-        <w:rPr>
-          <w:rStyle w:val="KeywordTok"/>
-        </w:rPr>
-        <w:t xml:space="preserve">geom_tile</w:t>
-      </w:r>
-      <w:r>
-        <w:rPr>
-          <w:rStyle w:val="NormalTok"/>
-        </w:rPr>
-        <w:t xml:space="preserve">(</w:t>
-      </w:r>
-      <w:r>
-        <w:rPr>
-          <w:rStyle w:val="KeywordTok"/>
-        </w:rPr>
-        <w:t xml:space="preserve">aes</w:t>
-      </w:r>
-      <w:r>
-        <w:rPr>
-          <w:rStyle w:val="NormalTok"/>
-        </w:rPr>
-        <w:t xml:space="preserve">(</w:t>
-      </w:r>
-      <w:r>
-        <w:rPr>
-          <w:rStyle w:val="DataTypeTok"/>
-        </w:rPr>
-        <w:t xml:space="preserve">fill=</w:t>
-      </w:r>
-      <w:r>
-        <w:rPr>
-          <w:rStyle w:val="NormalTok"/>
-        </w:rPr>
-        <w:t xml:space="preserve">prop))</w:t>
-      </w:r>
-      <w:r>
-        <w:br w:type="textWrapping"/>
-      </w:r>
-      <w:r>
-        <w:rPr>
-          <w:rStyle w:val="NormalTok"/>
-        </w:rPr>
-        <w:t xml:space="preserve">gg&lt;-gg</w:t>
-      </w:r>
-      <w:r>
-        <w:rPr>
-          <w:rStyle w:val="OperatorTok"/>
-        </w:rPr>
-        <w:t xml:space="preserve">+</w:t>
-      </w:r>
-      <w:r>
-        <w:rPr>
-          <w:rStyle w:val="KeywordTok"/>
-        </w:rPr>
-        <w:t xml:space="preserve">scale_fill_gradient2</w:t>
-      </w:r>
-      <w:r>
-        <w:rPr>
-          <w:rStyle w:val="NormalTok"/>
-        </w:rPr>
-        <w:t xml:space="preserve">(</w:t>
-      </w:r>
-      <w:r>
-        <w:rPr>
-          <w:rStyle w:val="DataTypeTok"/>
-        </w:rPr>
-        <w:t xml:space="preserve">low=</w:t>
-      </w:r>
-      <w:r>
-        <w:rPr>
-          <w:rStyle w:val="StringTok"/>
-        </w:rPr>
-        <w:t xml:space="preserve">"white"</w:t>
-      </w:r>
-      <w:r>
-        <w:rPr>
-          <w:rStyle w:val="NormalTok"/>
-        </w:rPr>
-        <w:t xml:space="preserve">,</w:t>
-      </w:r>
-      <w:r>
-        <w:rPr>
-          <w:rStyle w:val="DataTypeTok"/>
-        </w:rPr>
-        <w:t xml:space="preserve">high=</w:t>
-      </w:r>
-      <w:r>
-        <w:rPr>
-          <w:rStyle w:val="StringTok"/>
-        </w:rPr>
-        <w:t xml:space="preserve">"blue"</w:t>
+        <w:t xml:space="preserve">"Identity"</w:t>
       </w:r>
       <w:r>
         <w:rPr>
@@ -2187,37 +1765,7 @@
         <w:rPr>
           <w:rStyle w:val="NormalTok"/>
         </w:rPr>
-        <w:t xml:space="preserve">gg&lt;-gg</w:t>
-      </w:r>
-      <w:r>
-        <w:rPr>
-          <w:rStyle w:val="OperatorTok"/>
-        </w:rPr>
-        <w:t xml:space="preserve">+</w:t>
-      </w:r>
-      <w:r>
-        <w:rPr>
-          <w:rStyle w:val="KeywordTok"/>
-        </w:rPr>
-        <w:t xml:space="preserve">xlab</w:t>
-      </w:r>
-      <w:r>
-        <w:rPr>
-          <w:rStyle w:val="NormalTok"/>
-        </w:rPr>
-        <w:t xml:space="preserve">(</w:t>
-      </w:r>
-      <w:r>
-        <w:rPr>
-          <w:rStyle w:val="StringTok"/>
-        </w:rPr>
-        <w:t xml:space="preserve">"Left Company"</w:t>
-      </w:r>
-      <w:r>
-        <w:rPr>
-          <w:rStyle w:val="NormalTok"/>
-        </w:rPr>
-        <w:t xml:space="preserve">)</w:t>
+        <w:t xml:space="preserve">## Print</w:t>
       </w:r>
       <w:r>
         <w:br w:type="textWrapping"/>
@@ -2243,7 +1791,7 @@
               <a:graphicData uri="http://schemas.openxmlformats.org/drawingml/2006/picture">
                 <pic:pic>
                   <pic:nvPicPr>
-                    <pic:cNvPr descr="03-plot_means_files/figure-docx/unnamed-chunk-10-1.png" id="0" name="Picture"/>
+                    <pic:cNvPr descr="03-plot_means_files/figure-docx/unnamed-chunk-9-1.png" id="0" name="Picture"/>
                     <pic:cNvPicPr>
                       <a:picLocks noChangeArrowheads="1" noChangeAspect="1"/>
                     </pic:cNvPicPr>
@@ -2278,13 +1826,64 @@
     </w:p>
     <w:p>
       <w:pPr>
+        <w:pStyle w:val="BodyText"/>
+      </w:pPr>
+      <w:r>
+        <w:t xml:space="preserve">This is fine, but it should really be in the order of the underlying variable. We can use</w:t>
+      </w:r>
+      <w:r>
+        <w:t xml:space="preserve"> </w:t>
+      </w:r>
+      <w:r>
+        <w:rPr>
+          <w:rStyle w:val="VerbatimChar"/>
+        </w:rPr>
+        <w:t xml:space="preserve">fct_reorder</w:t>
+      </w:r>
+      <w:r>
+        <w:t xml:space="preserve"> </w:t>
+      </w:r>
+      <w:r>
+        <w:t xml:space="preserve">to do this.</w:t>
+      </w:r>
+    </w:p>
+    <w:p>
+      <w:pPr>
+        <w:pStyle w:val="BodyText"/>
+      </w:pPr>
+      <w:r>
+        <w:rPr>
+          <w:i/>
+        </w:rPr>
+        <w:t xml:space="preserve">Side</w:t>
+      </w:r>
+      <w:r>
+        <w:t xml:space="preserve"> </w:t>
+      </w:r>
+      <w:r>
+        <w:rPr>
+          <w:i/>
+        </w:rPr>
+        <w:t xml:space="preserve">Note</w:t>
+      </w:r>
+    </w:p>
+    <w:p>
+      <w:pPr>
+        <w:pStyle w:val="BodyText"/>
+      </w:pPr>
+      <w:r>
+        <w:t xml:space="preserve">What is a factor variable? In R, factor variables are used for categorical data. These are data elements that can take on one and only one value of a mutually exclusive and exhaustive list of elements. In our case, the travel variable is a factor-- employees can be in Non-Travel, Travel Frequently or Travel Rarely bins. Everyone is one bin, and the bins cover all possible options. We use factors when numbers won't work-- for characteristics like race or religion or political affiliation.</w:t>
+      </w:r>
+    </w:p>
+    <w:p>
+      <w:pPr>
         <w:pStyle w:val="SourceCode"/>
       </w:pPr>
       <w:r>
         <w:rPr>
           <w:rStyle w:val="NormalTok"/>
         </w:rPr>
-        <w:t xml:space="preserve">## Bar Plot with aesthetics: mean attrition as height, business travel as cateogry</w:t>
+        <w:t xml:space="preserve">## Same asethetics, but now orderred by level</w:t>
       </w:r>
       <w:r>
         <w:br w:type="textWrapping"/>
@@ -2327,9 +1926,15 @@
       </w:r>
       <w:r>
         <w:rPr>
-          <w:rStyle w:val="NormalTok"/>
-        </w:rPr>
-        <w:t xml:space="preserve">BusinessTravel,</w:t>
+          <w:rStyle w:val="KeywordTok"/>
+        </w:rPr>
+        <w:t xml:space="preserve">fct_reorder</w:t>
+      </w:r>
+      <w:r>
+        <w:rPr>
+          <w:rStyle w:val="NormalTok"/>
+        </w:rPr>
+        <w:t xml:space="preserve">(BusinessTravel,attr_avg),</w:t>
       </w:r>
       <w:r>
         <w:rPr>
@@ -2347,12 +1952,6 @@
         <w:br w:type="textWrapping"/>
       </w:r>
       <w:r>
-        <w:rPr>
-          <w:rStyle w:val="NormalTok"/>
-        </w:rPr>
-        <w:t xml:space="preserve">## Use bar plot geometry, height of bars set by level observed in dataset</w:t>
-      </w:r>
-      <w:r>
         <w:br w:type="textWrapping"/>
       </w:r>
       <w:r>
@@ -2389,7 +1988,7 @@
         <w:rPr>
           <w:rStyle w:val="StringTok"/>
         </w:rPr>
-        <w:t xml:space="preserve">"Identity"</w:t>
+        <w:t xml:space="preserve">"identity"</w:t>
       </w:r>
       <w:r>
         <w:rPr>
@@ -2401,10 +2000,91 @@
         <w:br w:type="textWrapping"/>
       </w:r>
       <w:r>
-        <w:rPr>
-          <w:rStyle w:val="NormalTok"/>
-        </w:rPr>
-        <w:t xml:space="preserve">## Print</w:t>
+        <w:br w:type="textWrapping"/>
+      </w:r>
+      <w:r>
+        <w:rPr>
+          <w:rStyle w:val="NormalTok"/>
+        </w:rPr>
+        <w:t xml:space="preserve">## Labeling</w:t>
+      </w:r>
+      <w:r>
+        <w:br w:type="textWrapping"/>
+      </w:r>
+      <w:r>
+        <w:rPr>
+          <w:rStyle w:val="NormalTok"/>
+        </w:rPr>
+        <w:t xml:space="preserve">gg&lt;-gg</w:t>
+      </w:r>
+      <w:r>
+        <w:rPr>
+          <w:rStyle w:val="OperatorTok"/>
+        </w:rPr>
+        <w:t xml:space="preserve">+</w:t>
+      </w:r>
+      <w:r>
+        <w:rPr>
+          <w:rStyle w:val="KeywordTok"/>
+        </w:rPr>
+        <w:t xml:space="preserve">xlab</w:t>
+      </w:r>
+      <w:r>
+        <w:rPr>
+          <w:rStyle w:val="NormalTok"/>
+        </w:rPr>
+        <w:t xml:space="preserve">(</w:t>
+      </w:r>
+      <w:r>
+        <w:rPr>
+          <w:rStyle w:val="StringTok"/>
+        </w:rPr>
+        <w:t xml:space="preserve">"Amount of Travel"</w:t>
+      </w:r>
+      <w:r>
+        <w:rPr>
+          <w:rStyle w:val="NormalTok"/>
+        </w:rPr>
+        <w:t xml:space="preserve">)</w:t>
+      </w:r>
+      <w:r>
+        <w:rPr>
+          <w:rStyle w:val="OperatorTok"/>
+        </w:rPr>
+        <w:t xml:space="preserve">+</w:t>
+      </w:r>
+      <w:r>
+        <w:rPr>
+          <w:rStyle w:val="KeywordTok"/>
+        </w:rPr>
+        <w:t xml:space="preserve">ylab</w:t>
+      </w:r>
+      <w:r>
+        <w:rPr>
+          <w:rStyle w:val="NormalTok"/>
+        </w:rPr>
+        <w:t xml:space="preserve">(</w:t>
+      </w:r>
+      <w:r>
+        <w:rPr>
+          <w:rStyle w:val="StringTok"/>
+        </w:rPr>
+        <w:t xml:space="preserve">"Yearly Attrition"</w:t>
+      </w:r>
+      <w:r>
+        <w:rPr>
+          <w:rStyle w:val="NormalTok"/>
+        </w:rPr>
+        <w:t xml:space="preserve">)</w:t>
+      </w:r>
+      <w:r>
+        <w:br w:type="textWrapping"/>
+      </w:r>
+      <w:r>
+        <w:rPr>
+          <w:rStyle w:val="NormalTok"/>
+        </w:rPr>
+        <w:t xml:space="preserve">##Print</w:t>
       </w:r>
       <w:r>
         <w:br w:type="textWrapping"/>
@@ -2430,7 +2110,7 @@
               <a:graphicData uri="http://schemas.openxmlformats.org/drawingml/2006/picture">
                 <pic:pic>
                   <pic:nvPicPr>
-                    <pic:cNvPr descr="03-plot_means_files/figure-docx/unnamed-chunk-11-1.png" id="0" name="Picture"/>
+                    <pic:cNvPr descr="03-plot_means_files/figure-docx/unnamed-chunk-10-1.png" id="0" name="Picture"/>
                     <pic:cNvPicPr>
                       <a:picLocks noChangeArrowheads="1" noChangeAspect="1"/>
                     </pic:cNvPicPr>
@@ -2468,7 +2148,18 @@
         <w:pStyle w:val="BodyText"/>
       </w:pPr>
       <w:r>
-        <w:t xml:space="preserve">This is fine, but it should really be in the order of the underlying variable. We can use</w:t>
+        <w:rPr>
+          <w:i/>
+        </w:rPr>
+        <w:t xml:space="preserve">Quick Exercise: Create a bar plot showing average attrition by department instead of travel</w:t>
+      </w:r>
+    </w:p>
+    <w:p>
+      <w:pPr>
+        <w:pStyle w:val="BodyText"/>
+      </w:pPr>
+      <w:r>
+        <w:t xml:space="preserve">A dot plot can be a good way of displaying conditional means as well. Many times dot plots are more easily understood if they are horizontal, so we'll use</w:t>
       </w:r>
       <w:r>
         <w:t xml:space="preserve"> </w:t>
@@ -2477,41 +2168,13 @@
         <w:rPr>
           <w:rStyle w:val="VerbatimChar"/>
         </w:rPr>
-        <w:t xml:space="preserve">fct_reorder</w:t>
+        <w:t xml:space="preserve">coord_flip</w:t>
       </w:r>
       <w:r>
         <w:t xml:space="preserve"> </w:t>
       </w:r>
       <w:r>
-        <w:t xml:space="preserve">to do this.</w:t>
-      </w:r>
-    </w:p>
-    <w:p>
-      <w:pPr>
-        <w:pStyle w:val="BodyText"/>
-      </w:pPr>
-      <w:r>
-        <w:rPr>
-          <w:i/>
-        </w:rPr>
-        <w:t xml:space="preserve">Side</w:t>
-      </w:r>
-      <w:r>
-        <w:t xml:space="preserve"> </w:t>
-      </w:r>
-      <w:r>
-        <w:rPr>
-          <w:i/>
-        </w:rPr>
-        <w:t xml:space="preserve">Note</w:t>
-      </w:r>
-    </w:p>
-    <w:p>
-      <w:pPr>
-        <w:pStyle w:val="BodyText"/>
-      </w:pPr>
-      <w:r>
-        <w:t xml:space="preserve">What is a factor variable? In R, factor variables are used for categorical data. These are data elements that can take on one and only one value of a mutually exclusive and exhaustive list of elements. In our case, the travel variable is a factor-- employees can be in Non-Travel, Travel Frequently or Travel Rarely bins. Everyone is one bin, and the bins cover all possible options. We use factors when numbers won't work-- for characteristics like race or religion or political affiliation.</w:t>
+        <w:t xml:space="preserve">to make it horizontal.</w:t>
       </w:r>
     </w:p>
     <w:p>
@@ -2522,7 +2185,158 @@
         <w:rPr>
           <w:rStyle w:val="NormalTok"/>
         </w:rPr>
-        <w:t xml:space="preserve">## Same asethetics, but now orderred by level</w:t>
+        <w:t xml:space="preserve">at_sum&lt;-at</w:t>
+      </w:r>
+      <w:r>
+        <w:rPr>
+          <w:rStyle w:val="OperatorTok"/>
+        </w:rPr>
+        <w:t xml:space="preserve">%&gt;%</w:t>
+      </w:r>
+      <w:r>
+        <w:br w:type="textWrapping"/>
+      </w:r>
+      <w:r>
+        <w:rPr>
+          <w:rStyle w:val="StringTok"/>
+        </w:rPr>
+        <w:t xml:space="preserve">  </w:t>
+      </w:r>
+      <w:r>
+        <w:rPr>
+          <w:rStyle w:val="KeywordTok"/>
+        </w:rPr>
+        <w:t xml:space="preserve">group_by</w:t>
+      </w:r>
+      <w:r>
+        <w:rPr>
+          <w:rStyle w:val="NormalTok"/>
+        </w:rPr>
+        <w:t xml:space="preserve">(BusinessTravel)</w:t>
+      </w:r>
+      <w:r>
+        <w:rPr>
+          <w:rStyle w:val="OperatorTok"/>
+        </w:rPr>
+        <w:t xml:space="preserve">%&gt;%</w:t>
+      </w:r>
+      <w:r>
+        <w:br w:type="textWrapping"/>
+      </w:r>
+      <w:r>
+        <w:rPr>
+          <w:rStyle w:val="StringTok"/>
+        </w:rPr>
+        <w:t xml:space="preserve">  </w:t>
+      </w:r>
+      <w:r>
+        <w:rPr>
+          <w:rStyle w:val="KeywordTok"/>
+        </w:rPr>
+        <w:t xml:space="preserve">summarize</w:t>
+      </w:r>
+      <w:r>
+        <w:rPr>
+          <w:rStyle w:val="NormalTok"/>
+        </w:rPr>
+        <w:t xml:space="preserve">(</w:t>
+      </w:r>
+      <w:r>
+        <w:rPr>
+          <w:rStyle w:val="DataTypeTok"/>
+        </w:rPr>
+        <w:t xml:space="preserve">attr_avg=</w:t>
+      </w:r>
+      <w:r>
+        <w:rPr>
+          <w:rStyle w:val="KeywordTok"/>
+        </w:rPr>
+        <w:t xml:space="preserve">mean</w:t>
+      </w:r>
+      <w:r>
+        <w:rPr>
+          <w:rStyle w:val="NormalTok"/>
+        </w:rPr>
+        <w:t xml:space="preserve">(attrit))</w:t>
+      </w:r>
+      <w:r>
+        <w:br w:type="textWrapping"/>
+      </w:r>
+      <w:r>
+        <w:br w:type="textWrapping"/>
+      </w:r>
+      <w:r>
+        <w:rPr>
+          <w:rStyle w:val="NormalTok"/>
+        </w:rPr>
+        <w:t xml:space="preserve">at_sum</w:t>
+      </w:r>
+    </w:p>
+    <w:p>
+      <w:pPr>
+        <w:pStyle w:val="SourceCode"/>
+      </w:pPr>
+      <w:r>
+        <w:rPr>
+          <w:rStyle w:val="VerbatimChar"/>
+        </w:rPr>
+        <w:t xml:space="preserve">## # A tibble: 3 x 2</w:t>
+      </w:r>
+      <w:r>
+        <w:br w:type="textWrapping"/>
+      </w:r>
+      <w:r>
+        <w:rPr>
+          <w:rStyle w:val="VerbatimChar"/>
+        </w:rPr>
+        <w:t xml:space="preserve">##      BusinessTravel  attr_avg</w:t>
+      </w:r>
+      <w:r>
+        <w:br w:type="textWrapping"/>
+      </w:r>
+      <w:r>
+        <w:rPr>
+          <w:rStyle w:val="VerbatimChar"/>
+        </w:rPr>
+        <w:t xml:space="preserve">##               &lt;chr&gt;     &lt;dbl&gt;</w:t>
+      </w:r>
+      <w:r>
+        <w:br w:type="textWrapping"/>
+      </w:r>
+      <w:r>
+        <w:rPr>
+          <w:rStyle w:val="VerbatimChar"/>
+        </w:rPr>
+        <w:t xml:space="preserve">## 1        Non-Travel 0.0800000</w:t>
+      </w:r>
+      <w:r>
+        <w:br w:type="textWrapping"/>
+      </w:r>
+      <w:r>
+        <w:rPr>
+          <w:rStyle w:val="VerbatimChar"/>
+        </w:rPr>
+        <w:t xml:space="preserve">## 2 Travel_Frequently 0.2490975</w:t>
+      </w:r>
+      <w:r>
+        <w:br w:type="textWrapping"/>
+      </w:r>
+      <w:r>
+        <w:rPr>
+          <w:rStyle w:val="VerbatimChar"/>
+        </w:rPr>
+        <w:t xml:space="preserve">## 3     Travel_Rarely 0.1495686</w:t>
+      </w:r>
+    </w:p>
+    <w:p>
+      <w:pPr>
+        <w:pStyle w:val="SourceCode"/>
+      </w:pPr>
+      <w:r>
+        <w:rPr>
+          <w:rStyle w:val="NormalTok"/>
+        </w:rPr>
+        <w:t xml:space="preserve">## Now a dot plot</w:t>
       </w:r>
       <w:r>
         <w:br w:type="textWrapping"/>
@@ -2567,13 +2381,25 @@
         <w:rPr>
           <w:rStyle w:val="KeywordTok"/>
         </w:rPr>
-        <w:t xml:space="preserve">fct_reorder</w:t>
-      </w:r>
-      <w:r>
-        <w:rPr>
-          <w:rStyle w:val="NormalTok"/>
-        </w:rPr>
-        <w:t xml:space="preserve">(BusinessTravel,attr_avg),</w:t>
+        <w:t xml:space="preserve">reorder</w:t>
+      </w:r>
+      <w:r>
+        <w:rPr>
+          <w:rStyle w:val="NormalTok"/>
+        </w:rPr>
+        <w:t xml:space="preserve">(BusinessTravel,</w:t>
+      </w:r>
+      <w:r>
+        <w:rPr>
+          <w:rStyle w:val="OperatorTok"/>
+        </w:rPr>
+        <w:t xml:space="preserve">-</w:t>
+      </w:r>
+      <w:r>
+        <w:rPr>
+          <w:rStyle w:val="NormalTok"/>
+        </w:rPr>
+        <w:t xml:space="preserve">attr_avg),</w:t>
       </w:r>
       <w:r>
         <w:rPr>
@@ -2591,9 +2417,6 @@
         <w:br w:type="textWrapping"/>
       </w:r>
       <w:r>
-        <w:br w:type="textWrapping"/>
-      </w:r>
-      <w:r>
         <w:rPr>
           <w:rStyle w:val="NormalTok"/>
         </w:rPr>
@@ -2609,43 +2432,13 @@
         <w:rPr>
           <w:rStyle w:val="KeywordTok"/>
         </w:rPr>
-        <w:t xml:space="preserve">geom_bar</w:t>
-      </w:r>
-      <w:r>
-        <w:rPr>
-          <w:rStyle w:val="NormalTok"/>
-        </w:rPr>
-        <w:t xml:space="preserve">(</w:t>
-      </w:r>
-      <w:r>
-        <w:rPr>
-          <w:rStyle w:val="DataTypeTok"/>
-        </w:rPr>
-        <w:t xml:space="preserve">stat=</w:t>
-      </w:r>
-      <w:r>
-        <w:rPr>
-          <w:rStyle w:val="StringTok"/>
-        </w:rPr>
-        <w:t xml:space="preserve">"identity"</w:t>
-      </w:r>
-      <w:r>
-        <w:rPr>
-          <w:rStyle w:val="NormalTok"/>
-        </w:rPr>
-        <w:t xml:space="preserve">)</w:t>
-      </w:r>
-      <w:r>
-        <w:br w:type="textWrapping"/>
-      </w:r>
-      <w:r>
-        <w:br w:type="textWrapping"/>
-      </w:r>
-      <w:r>
-        <w:rPr>
-          <w:rStyle w:val="NormalTok"/>
-        </w:rPr>
-        <w:t xml:space="preserve">## Labeling</w:t>
+        <w:t xml:space="preserve">geom_point</w:t>
+      </w:r>
+      <w:r>
+        <w:rPr>
+          <w:rStyle w:val="NormalTok"/>
+        </w:rPr>
+        <w:t xml:space="preserve">()</w:t>
       </w:r>
       <w:r>
         <w:br w:type="textWrapping"/>
@@ -2666,64 +2459,13 @@
         <w:rPr>
           <w:rStyle w:val="KeywordTok"/>
         </w:rPr>
-        <w:t xml:space="preserve">xlab</w:t>
-      </w:r>
-      <w:r>
-        <w:rPr>
-          <w:rStyle w:val="NormalTok"/>
-        </w:rPr>
-        <w:t xml:space="preserve">(</w:t>
-      </w:r>
-      <w:r>
-        <w:rPr>
-          <w:rStyle w:val="StringTok"/>
-        </w:rPr>
-        <w:t xml:space="preserve">"Amount of Travel"</w:t>
-      </w:r>
-      <w:r>
-        <w:rPr>
-          <w:rStyle w:val="NormalTok"/>
-        </w:rPr>
-        <w:t xml:space="preserve">)</w:t>
-      </w:r>
-      <w:r>
-        <w:rPr>
-          <w:rStyle w:val="OperatorTok"/>
-        </w:rPr>
-        <w:t xml:space="preserve">+</w:t>
-      </w:r>
-      <w:r>
-        <w:rPr>
-          <w:rStyle w:val="KeywordTok"/>
-        </w:rPr>
-        <w:t xml:space="preserve">ylab</w:t>
-      </w:r>
-      <w:r>
-        <w:rPr>
-          <w:rStyle w:val="NormalTok"/>
-        </w:rPr>
-        <w:t xml:space="preserve">(</w:t>
-      </w:r>
-      <w:r>
-        <w:rPr>
-          <w:rStyle w:val="StringTok"/>
-        </w:rPr>
-        <w:t xml:space="preserve">"Yearly Attrition"</w:t>
-      </w:r>
-      <w:r>
-        <w:rPr>
-          <w:rStyle w:val="NormalTok"/>
-        </w:rPr>
-        <w:t xml:space="preserve">)</w:t>
-      </w:r>
-      <w:r>
-        <w:br w:type="textWrapping"/>
-      </w:r>
-      <w:r>
-        <w:rPr>
-          <w:rStyle w:val="NormalTok"/>
-        </w:rPr>
-        <w:t xml:space="preserve">##Print</w:t>
+        <w:t xml:space="preserve">coord_flip</w:t>
+      </w:r>
+      <w:r>
+        <w:rPr>
+          <w:rStyle w:val="NormalTok"/>
+        </w:rPr>
+        <w:t xml:space="preserve">()</w:t>
       </w:r>
       <w:r>
         <w:br w:type="textWrapping"/>
@@ -2749,7 +2491,7 @@
               <a:graphicData uri="http://schemas.openxmlformats.org/drawingml/2006/picture">
                 <pic:pic>
                   <pic:nvPicPr>
-                    <pic:cNvPr descr="03-plot_means_files/figure-docx/unnamed-chunk-12-1.png" id="0" name="Picture"/>
+                    <pic:cNvPr descr="03-plot_means_files/figure-docx/unnamed-chunk-11-1.png" id="0" name="Picture"/>
                     <pic:cNvPicPr>
                       <a:picLocks noChangeArrowheads="1" noChangeAspect="1"/>
                     </pic:cNvPicPr>
@@ -2784,36 +2526,20 @@
     </w:p>
     <w:p>
       <w:pPr>
-        <w:pStyle w:val="BodyText"/>
-      </w:pPr>
-      <w:r>
-        <w:rPr>
-          <w:i/>
-        </w:rPr>
-        <w:t xml:space="preserve">Quick Exercise: Create a bar plot showing average attrition by department instead of travel</w:t>
-      </w:r>
-    </w:p>
-    <w:p>
-      <w:pPr>
-        <w:pStyle w:val="BodyText"/>
-      </w:pPr>
-      <w:r>
-        <w:t xml:space="preserve">A dot plot can be a good way of displaying conditional means as well. Many times dot plots are more easily understood if they are horizontal, so we'll use</w:t>
-      </w:r>
-      <w:r>
-        <w:t xml:space="preserve"> </w:t>
-      </w:r>
-      <w:r>
-        <w:rPr>
-          <w:rStyle w:val="VerbatimChar"/>
-        </w:rPr>
-        <w:t xml:space="preserve">coord_flip</w:t>
-      </w:r>
-      <w:r>
-        <w:t xml:space="preserve"> </w:t>
-      </w:r>
-      <w:r>
-        <w:t xml:space="preserve">to make it horizontal.</w:t>
+        <w:pStyle w:val="Heading2"/>
+      </w:pPr>
+      <w:bookmarkStart w:id="33" w:name="conditional-means-using-two-predictors"/>
+      <w:bookmarkEnd w:id="33"/>
+      <w:r>
+        <w:t xml:space="preserve">Conditional means using two predictors</w:t>
+      </w:r>
+    </w:p>
+    <w:p>
+      <w:pPr>
+        <w:pStyle w:val="FirstParagraph"/>
+      </w:pPr>
+      <w:r>
+        <w:t xml:space="preserve">We can use graphics to display conditonal means at multiple levels of predictor levels. There are a couple of ways to get this done. When using bar plots we've got two basic tools: location and color. In the first example, we're going to plot attrition by travel and gender, We'll use color to indicate gender, and location to indicate travel.</w:t>
       </w:r>
     </w:p>
     <w:p>
@@ -2824,6 +2550,15 @@
         <w:rPr>
           <w:rStyle w:val="NormalTok"/>
         </w:rPr>
+        <w:t xml:space="preserve">## Summarize attrition by travel AND gender</w:t>
+      </w:r>
+      <w:r>
+        <w:br w:type="textWrapping"/>
+      </w:r>
+      <w:r>
+        <w:rPr>
+          <w:rStyle w:val="NormalTok"/>
+        </w:rPr>
         <w:t xml:space="preserve">at_sum&lt;-at</w:t>
       </w:r>
       <w:r>
@@ -2851,7 +2586,7 @@
         <w:rPr>
           <w:rStyle w:val="NormalTok"/>
         </w:rPr>
-        <w:t xml:space="preserve">(BusinessTravel)</w:t>
+        <w:t xml:space="preserve">(BusinessTravel,Gender)</w:t>
       </w:r>
       <w:r>
         <w:rPr>
@@ -2908,6 +2643,15 @@
         <w:rPr>
           <w:rStyle w:val="NormalTok"/>
         </w:rPr>
+        <w:t xml:space="preserve">## Get the results</w:t>
+      </w:r>
+      <w:r>
+        <w:br w:type="textWrapping"/>
+      </w:r>
+      <w:r>
+        <w:rPr>
+          <w:rStyle w:val="NormalTok"/>
+        </w:rPr>
         <w:t xml:space="preserve">at_sum</w:t>
       </w:r>
     </w:p>
@@ -2919,52 +2663,88 @@
         <w:rPr>
           <w:rStyle w:val="VerbatimChar"/>
         </w:rPr>
-        <w:t xml:space="preserve">## # A tibble: 3 x 2</w:t>
-      </w:r>
-      <w:r>
-        <w:br w:type="textWrapping"/>
-      </w:r>
-      <w:r>
-        <w:rPr>
-          <w:rStyle w:val="VerbatimChar"/>
-        </w:rPr>
-        <w:t xml:space="preserve">##      BusinessTravel  attr_avg</w:t>
-      </w:r>
-      <w:r>
-        <w:br w:type="textWrapping"/>
-      </w:r>
-      <w:r>
-        <w:rPr>
-          <w:rStyle w:val="VerbatimChar"/>
-        </w:rPr>
-        <w:t xml:space="preserve">##               &lt;chr&gt;     &lt;dbl&gt;</w:t>
-      </w:r>
-      <w:r>
-        <w:br w:type="textWrapping"/>
-      </w:r>
-      <w:r>
-        <w:rPr>
-          <w:rStyle w:val="VerbatimChar"/>
-        </w:rPr>
-        <w:t xml:space="preserve">## 1        Non-Travel 0.0800000</w:t>
-      </w:r>
-      <w:r>
-        <w:br w:type="textWrapping"/>
-      </w:r>
-      <w:r>
-        <w:rPr>
-          <w:rStyle w:val="VerbatimChar"/>
-        </w:rPr>
-        <w:t xml:space="preserve">## 2 Travel_Frequently 0.2490975</w:t>
-      </w:r>
-      <w:r>
-        <w:br w:type="textWrapping"/>
-      </w:r>
-      <w:r>
-        <w:rPr>
-          <w:rStyle w:val="VerbatimChar"/>
-        </w:rPr>
-        <w:t xml:space="preserve">## 3     Travel_Rarely 0.1495686</w:t>
+        <w:t xml:space="preserve">## # A tibble: 6 x 3</w:t>
+      </w:r>
+      <w:r>
+        <w:br w:type="textWrapping"/>
+      </w:r>
+      <w:r>
+        <w:rPr>
+          <w:rStyle w:val="VerbatimChar"/>
+        </w:rPr>
+        <w:t xml:space="preserve">## # Groups:   BusinessTravel [?]</w:t>
+      </w:r>
+      <w:r>
+        <w:br w:type="textWrapping"/>
+      </w:r>
+      <w:r>
+        <w:rPr>
+          <w:rStyle w:val="VerbatimChar"/>
+        </w:rPr>
+        <w:t xml:space="preserve">##      BusinessTravel Gender   attr_avg</w:t>
+      </w:r>
+      <w:r>
+        <w:br w:type="textWrapping"/>
+      </w:r>
+      <w:r>
+        <w:rPr>
+          <w:rStyle w:val="VerbatimChar"/>
+        </w:rPr>
+        <w:t xml:space="preserve">##               &lt;chr&gt;  &lt;chr&gt;      &lt;dbl&gt;</w:t>
+      </w:r>
+      <w:r>
+        <w:br w:type="textWrapping"/>
+      </w:r>
+      <w:r>
+        <w:rPr>
+          <w:rStyle w:val="VerbatimChar"/>
+        </w:rPr>
+        <w:t xml:space="preserve">## 1        Non-Travel Female 0.06122449</w:t>
+      </w:r>
+      <w:r>
+        <w:br w:type="textWrapping"/>
+      </w:r>
+      <w:r>
+        <w:rPr>
+          <w:rStyle w:val="VerbatimChar"/>
+        </w:rPr>
+        <w:t xml:space="preserve">## 2        Non-Travel   Male 0.08910891</w:t>
+      </w:r>
+      <w:r>
+        <w:br w:type="textWrapping"/>
+      </w:r>
+      <w:r>
+        <w:rPr>
+          <w:rStyle w:val="VerbatimChar"/>
+        </w:rPr>
+        <w:t xml:space="preserve">## 3 Travel_Frequently Female 0.25641026</w:t>
+      </w:r>
+      <w:r>
+        <w:br w:type="textWrapping"/>
+      </w:r>
+      <w:r>
+        <w:rPr>
+          <w:rStyle w:val="VerbatimChar"/>
+        </w:rPr>
+        <w:t xml:space="preserve">## 4 Travel_Frequently   Male 0.24375000</w:t>
+      </w:r>
+      <w:r>
+        <w:br w:type="textWrapping"/>
+      </w:r>
+      <w:r>
+        <w:rPr>
+          <w:rStyle w:val="VerbatimChar"/>
+        </w:rPr>
+        <w:t xml:space="preserve">## 5     Travel_Rarely Female 0.12796209</w:t>
+      </w:r>
+      <w:r>
+        <w:br w:type="textWrapping"/>
+      </w:r>
+      <w:r>
+        <w:rPr>
+          <w:rStyle w:val="VerbatimChar"/>
+        </w:rPr>
+        <w:t xml:space="preserve">## 6     Travel_Rarely   Male 0.16425121</w:t>
       </w:r>
     </w:p>
     <w:p>
@@ -2975,7 +2755,7 @@
         <w:rPr>
           <w:rStyle w:val="NormalTok"/>
         </w:rPr>
-        <w:t xml:space="preserve">## Now a dot plot</w:t>
+        <w:t xml:space="preserve">## PLot it using a bar plot</w:t>
       </w:r>
       <w:r>
         <w:br w:type="textWrapping"/>
@@ -3020,37 +2800,124 @@
         <w:rPr>
           <w:rStyle w:val="KeywordTok"/>
         </w:rPr>
-        <w:t xml:space="preserve">reorder</w:t>
-      </w:r>
-      <w:r>
-        <w:rPr>
-          <w:rStyle w:val="NormalTok"/>
-        </w:rPr>
-        <w:t xml:space="preserve">(BusinessTravel,</w:t>
+        <w:t xml:space="preserve">fct_reorder</w:t>
+      </w:r>
+      <w:r>
+        <w:rPr>
+          <w:rStyle w:val="NormalTok"/>
+        </w:rPr>
+        <w:t xml:space="preserve">(BusinessTravel,attr_avg),</w:t>
+      </w:r>
+      <w:r>
+        <w:rPr>
+          <w:rStyle w:val="DataTypeTok"/>
+        </w:rPr>
+        <w:t xml:space="preserve">y=</w:t>
+      </w:r>
+      <w:r>
+        <w:rPr>
+          <w:rStyle w:val="NormalTok"/>
+        </w:rPr>
+        <w:t xml:space="preserve">attr_avg,</w:t>
+      </w:r>
+      <w:r>
+        <w:rPr>
+          <w:rStyle w:val="DataTypeTok"/>
+        </w:rPr>
+        <w:t xml:space="preserve">color=</w:t>
+      </w:r>
+      <w:r>
+        <w:rPr>
+          <w:rStyle w:val="NormalTok"/>
+        </w:rPr>
+        <w:t xml:space="preserve">Gender))</w:t>
+      </w:r>
+      <w:r>
+        <w:br w:type="textWrapping"/>
+      </w:r>
+      <w:r>
+        <w:rPr>
+          <w:rStyle w:val="NormalTok"/>
+        </w:rPr>
+        <w:t xml:space="preserve">gg&lt;-gg</w:t>
       </w:r>
       <w:r>
         <w:rPr>
           <w:rStyle w:val="OperatorTok"/>
         </w:rPr>
-        <w:t xml:space="preserve">-</w:t>
-      </w:r>
-      <w:r>
-        <w:rPr>
-          <w:rStyle w:val="NormalTok"/>
-        </w:rPr>
-        <w:t xml:space="preserve">attr_avg),</w:t>
+        <w:t xml:space="preserve">+</w:t>
+      </w:r>
+      <w:r>
+        <w:rPr>
+          <w:rStyle w:val="KeywordTok"/>
+        </w:rPr>
+        <w:t xml:space="preserve">geom_bar</w:t>
+      </w:r>
+      <w:r>
+        <w:rPr>
+          <w:rStyle w:val="NormalTok"/>
+        </w:rPr>
+        <w:t xml:space="preserve">(</w:t>
       </w:r>
       <w:r>
         <w:rPr>
           <w:rStyle w:val="DataTypeTok"/>
         </w:rPr>
-        <w:t xml:space="preserve">y=</w:t>
-      </w:r>
-      <w:r>
-        <w:rPr>
-          <w:rStyle w:val="NormalTok"/>
-        </w:rPr>
-        <w:t xml:space="preserve">attr_avg))</w:t>
+        <w:t xml:space="preserve">stat=</w:t>
+      </w:r>
+      <w:r>
+        <w:rPr>
+          <w:rStyle w:val="StringTok"/>
+        </w:rPr>
+        <w:t xml:space="preserve">"identity"</w:t>
+      </w:r>
+      <w:r>
+        <w:rPr>
+          <w:rStyle w:val="NormalTok"/>
+        </w:rPr>
+        <w:t xml:space="preserve">,</w:t>
+      </w:r>
+      <w:r>
+        <w:rPr>
+          <w:rStyle w:val="KeywordTok"/>
+        </w:rPr>
+        <w:t xml:space="preserve">aes</w:t>
+      </w:r>
+      <w:r>
+        <w:rPr>
+          <w:rStyle w:val="NormalTok"/>
+        </w:rPr>
+        <w:t xml:space="preserve">(</w:t>
+      </w:r>
+      <w:r>
+        <w:rPr>
+          <w:rStyle w:val="DataTypeTok"/>
+        </w:rPr>
+        <w:t xml:space="preserve">fill=</w:t>
+      </w:r>
+      <w:r>
+        <w:rPr>
+          <w:rStyle w:val="NormalTok"/>
+        </w:rPr>
+        <w:t xml:space="preserve">Gender),</w:t>
+      </w:r>
+      <w:r>
+        <w:rPr>
+          <w:rStyle w:val="DataTypeTok"/>
+        </w:rPr>
+        <w:t xml:space="preserve">position=</w:t>
+      </w:r>
+      <w:r>
+        <w:rPr>
+          <w:rStyle w:val="StringTok"/>
+        </w:rPr>
+        <w:t xml:space="preserve">"dodge"</w:t>
+      </w:r>
+      <w:r>
+        <w:rPr>
+          <w:rStyle w:val="NormalTok"/>
+        </w:rPr>
+        <w:t xml:space="preserve">)</w:t>
       </w:r>
       <w:r>
         <w:br w:type="textWrapping"/>
@@ -3071,22 +2938,25 @@
         <w:rPr>
           <w:rStyle w:val="KeywordTok"/>
         </w:rPr>
-        <w:t xml:space="preserve">geom_point</w:t>
-      </w:r>
-      <w:r>
-        <w:rPr>
-          <w:rStyle w:val="NormalTok"/>
-        </w:rPr>
-        <w:t xml:space="preserve">()</w:t>
-      </w:r>
-      <w:r>
-        <w:br w:type="textWrapping"/>
-      </w:r>
-      <w:r>
-        <w:rPr>
-          <w:rStyle w:val="NormalTok"/>
-        </w:rPr>
-        <w:t xml:space="preserve">gg&lt;-gg</w:t>
+        <w:t xml:space="preserve">ylab</w:t>
+      </w:r>
+      <w:r>
+        <w:rPr>
+          <w:rStyle w:val="NormalTok"/>
+        </w:rPr>
+        <w:t xml:space="preserve">(</w:t>
+      </w:r>
+      <w:r>
+        <w:rPr>
+          <w:rStyle w:val="StringTok"/>
+        </w:rPr>
+        <w:t xml:space="preserve">"Pr(Attrition)"</w:t>
+      </w:r>
+      <w:r>
+        <w:rPr>
+          <w:rStyle w:val="NormalTok"/>
+        </w:rPr>
+        <w:t xml:space="preserve">)</w:t>
       </w:r>
       <w:r>
         <w:rPr>
@@ -3098,13 +2968,25 @@
         <w:rPr>
           <w:rStyle w:val="KeywordTok"/>
         </w:rPr>
-        <w:t xml:space="preserve">coord_flip</w:t>
-      </w:r>
-      <w:r>
-        <w:rPr>
-          <w:rStyle w:val="NormalTok"/>
-        </w:rPr>
-        <w:t xml:space="preserve">()</w:t>
+        <w:t xml:space="preserve">xlab</w:t>
+      </w:r>
+      <w:r>
+        <w:rPr>
+          <w:rStyle w:val="NormalTok"/>
+        </w:rPr>
+        <w:t xml:space="preserve">(</w:t>
+      </w:r>
+      <w:r>
+        <w:rPr>
+          <w:rStyle w:val="StringTok"/>
+        </w:rPr>
+        <w:t xml:space="preserve">"Frequency of Travel"</w:t>
+      </w:r>
+      <w:r>
+        <w:rPr>
+          <w:rStyle w:val="NormalTok"/>
+        </w:rPr>
+        <w:t xml:space="preserve">)</w:t>
       </w:r>
       <w:r>
         <w:br w:type="textWrapping"/>
@@ -3136,7 +3018,7 @@
                     </pic:cNvPicPr>
                   </pic:nvPicPr>
                   <pic:blipFill>
-                    <a:blip r:embed="rId33"/>
+                    <a:blip r:embed="rId34"/>
                     <a:stretch>
                       <a:fillRect/>
                     </a:stretch>
@@ -3165,398 +3047,166 @@
     </w:p>
     <w:p>
       <w:pPr>
-        <w:pStyle w:val="Heading2"/>
-      </w:pPr>
-      <w:bookmarkStart w:id="34" w:name="conditional-means-using-two-predictors"/>
-      <w:bookmarkEnd w:id="34"/>
-      <w:r>
-        <w:t xml:space="preserve">Conditional means using two predictors</w:t>
-      </w:r>
-    </w:p>
-    <w:p>
-      <w:pPr>
-        <w:pStyle w:val="FirstParagraph"/>
-      </w:pPr>
-      <w:r>
-        <w:t xml:space="preserve">We can use graphics to display conditonal means at multiple levels of predictor levels. There are a couple of ways to get this done. When using bar plots we've got two basic tools: location and color. In the first example, we're going to plot attrition by travel and gender, We'll use color to indicate gender, and location to indicate travel.</w:t>
-      </w:r>
-    </w:p>
-    <w:p>
-      <w:pPr>
         <w:pStyle w:val="SourceCode"/>
       </w:pPr>
       <w:r>
         <w:rPr>
           <w:rStyle w:val="NormalTok"/>
         </w:rPr>
-        <w:t xml:space="preserve">## Summarize attrition by travel AND gender</w:t>
-      </w:r>
-      <w:r>
-        <w:br w:type="textWrapping"/>
-      </w:r>
-      <w:r>
-        <w:rPr>
-          <w:rStyle w:val="NormalTok"/>
-        </w:rPr>
-        <w:t xml:space="preserve">at_sum&lt;-at</w:t>
+        <w:t xml:space="preserve">## Plot it using a dot plot</w:t>
+      </w:r>
+      <w:r>
+        <w:br w:type="textWrapping"/>
+      </w:r>
+      <w:r>
+        <w:rPr>
+          <w:rStyle w:val="NormalTok"/>
+        </w:rPr>
+        <w:t xml:space="preserve">gg&lt;-</w:t>
+      </w:r>
+      <w:r>
+        <w:rPr>
+          <w:rStyle w:val="KeywordTok"/>
+        </w:rPr>
+        <w:t xml:space="preserve">ggplot</w:t>
+      </w:r>
+      <w:r>
+        <w:rPr>
+          <w:rStyle w:val="NormalTok"/>
+        </w:rPr>
+        <w:t xml:space="preserve">(at_sum,</w:t>
+      </w:r>
+      <w:r>
+        <w:rPr>
+          <w:rStyle w:val="KeywordTok"/>
+        </w:rPr>
+        <w:t xml:space="preserve">aes</w:t>
+      </w:r>
+      <w:r>
+        <w:rPr>
+          <w:rStyle w:val="NormalTok"/>
+        </w:rPr>
+        <w:t xml:space="preserve">(</w:t>
+      </w:r>
+      <w:r>
+        <w:rPr>
+          <w:rStyle w:val="DataTypeTok"/>
+        </w:rPr>
+        <w:t xml:space="preserve">x=</w:t>
+      </w:r>
+      <w:r>
+        <w:rPr>
+          <w:rStyle w:val="KeywordTok"/>
+        </w:rPr>
+        <w:t xml:space="preserve">reorder</w:t>
+      </w:r>
+      <w:r>
+        <w:rPr>
+          <w:rStyle w:val="NormalTok"/>
+        </w:rPr>
+        <w:t xml:space="preserve">(BusinessTravel,attr_avg),</w:t>
+      </w:r>
+      <w:r>
+        <w:rPr>
+          <w:rStyle w:val="DataTypeTok"/>
+        </w:rPr>
+        <w:t xml:space="preserve">y=</w:t>
+      </w:r>
+      <w:r>
+        <w:rPr>
+          <w:rStyle w:val="NormalTok"/>
+        </w:rPr>
+        <w:t xml:space="preserve">attr_avg),</w:t>
+      </w:r>
+      <w:r>
+        <w:rPr>
+          <w:rStyle w:val="DataTypeTok"/>
+        </w:rPr>
+        <w:t xml:space="preserve">color=</w:t>
+      </w:r>
+      <w:r>
+        <w:rPr>
+          <w:rStyle w:val="NormalTok"/>
+        </w:rPr>
+        <w:t xml:space="preserve">Gender)</w:t>
+      </w:r>
+      <w:r>
+        <w:br w:type="textWrapping"/>
+      </w:r>
+      <w:r>
+        <w:rPr>
+          <w:rStyle w:val="NormalTok"/>
+        </w:rPr>
+        <w:t xml:space="preserve">gg&lt;-gg</w:t>
       </w:r>
       <w:r>
         <w:rPr>
           <w:rStyle w:val="OperatorTok"/>
         </w:rPr>
-        <w:t xml:space="preserve">%&gt;%</w:t>
-      </w:r>
-      <w:r>
-        <w:br w:type="textWrapping"/>
-      </w:r>
-      <w:r>
-        <w:rPr>
-          <w:rStyle w:val="StringTok"/>
-        </w:rPr>
-        <w:t xml:space="preserve">  </w:t>
-      </w:r>
-      <w:r>
-        <w:rPr>
-          <w:rStyle w:val="KeywordTok"/>
-        </w:rPr>
-        <w:t xml:space="preserve">group_by</w:t>
-      </w:r>
-      <w:r>
-        <w:rPr>
-          <w:rStyle w:val="NormalTok"/>
-        </w:rPr>
-        <w:t xml:space="preserve">(BusinessTravel,Gender)</w:t>
+        <w:t xml:space="preserve">+</w:t>
+      </w:r>
+      <w:r>
+        <w:rPr>
+          <w:rStyle w:val="KeywordTok"/>
+        </w:rPr>
+        <w:t xml:space="preserve">geom_point</w:t>
+      </w:r>
+      <w:r>
+        <w:rPr>
+          <w:rStyle w:val="NormalTok"/>
+        </w:rPr>
+        <w:t xml:space="preserve">(</w:t>
+      </w:r>
+      <w:r>
+        <w:rPr>
+          <w:rStyle w:val="KeywordTok"/>
+        </w:rPr>
+        <w:t xml:space="preserve">aes</w:t>
+      </w:r>
+      <w:r>
+        <w:rPr>
+          <w:rStyle w:val="NormalTok"/>
+        </w:rPr>
+        <w:t xml:space="preserve">(</w:t>
+      </w:r>
+      <w:r>
+        <w:rPr>
+          <w:rStyle w:val="DataTypeTok"/>
+        </w:rPr>
+        <w:t xml:space="preserve">color=</w:t>
+      </w:r>
+      <w:r>
+        <w:rPr>
+          <w:rStyle w:val="NormalTok"/>
+        </w:rPr>
+        <w:t xml:space="preserve">Gender))</w:t>
+      </w:r>
+      <w:r>
+        <w:br w:type="textWrapping"/>
+      </w:r>
+      <w:r>
+        <w:rPr>
+          <w:rStyle w:val="NormalTok"/>
+        </w:rPr>
+        <w:t xml:space="preserve">gg&lt;-gg</w:t>
       </w:r>
       <w:r>
         <w:rPr>
           <w:rStyle w:val="OperatorTok"/>
         </w:rPr>
-        <w:t xml:space="preserve">%&gt;%</w:t>
-      </w:r>
-      <w:r>
-        <w:br w:type="textWrapping"/>
-      </w:r>
-      <w:r>
-        <w:rPr>
-          <w:rStyle w:val="StringTok"/>
-        </w:rPr>
-        <w:t xml:space="preserve">  </w:t>
-      </w:r>
-      <w:r>
-        <w:rPr>
-          <w:rStyle w:val="KeywordTok"/>
-        </w:rPr>
-        <w:t xml:space="preserve">summarize</w:t>
-      </w:r>
-      <w:r>
-        <w:rPr>
-          <w:rStyle w:val="NormalTok"/>
-        </w:rPr>
-        <w:t xml:space="preserve">(</w:t>
-      </w:r>
-      <w:r>
-        <w:rPr>
-          <w:rStyle w:val="DataTypeTok"/>
-        </w:rPr>
-        <w:t xml:space="preserve">attr_avg=</w:t>
-      </w:r>
-      <w:r>
-        <w:rPr>
-          <w:rStyle w:val="KeywordTok"/>
-        </w:rPr>
-        <w:t xml:space="preserve">mean</w:t>
-      </w:r>
-      <w:r>
-        <w:rPr>
-          <w:rStyle w:val="NormalTok"/>
-        </w:rPr>
-        <w:t xml:space="preserve">(attrit))</w:t>
-      </w:r>
-      <w:r>
-        <w:br w:type="textWrapping"/>
-      </w:r>
-      <w:r>
-        <w:br w:type="textWrapping"/>
-      </w:r>
-      <w:r>
-        <w:rPr>
-          <w:rStyle w:val="NormalTok"/>
-        </w:rPr>
-        <w:t xml:space="preserve">## Get the results</w:t>
-      </w:r>
-      <w:r>
-        <w:br w:type="textWrapping"/>
-      </w:r>
-      <w:r>
-        <w:rPr>
-          <w:rStyle w:val="NormalTok"/>
-        </w:rPr>
-        <w:t xml:space="preserve">at_sum</w:t>
-      </w:r>
-    </w:p>
-    <w:p>
-      <w:pPr>
-        <w:pStyle w:val="SourceCode"/>
-      </w:pPr>
-      <w:r>
-        <w:rPr>
-          <w:rStyle w:val="VerbatimChar"/>
-        </w:rPr>
-        <w:t xml:space="preserve">## # A tibble: 6 x 3</w:t>
-      </w:r>
-      <w:r>
-        <w:br w:type="textWrapping"/>
-      </w:r>
-      <w:r>
-        <w:rPr>
-          <w:rStyle w:val="VerbatimChar"/>
-        </w:rPr>
-        <w:t xml:space="preserve">## # Groups:   BusinessTravel [?]</w:t>
-      </w:r>
-      <w:r>
-        <w:br w:type="textWrapping"/>
-      </w:r>
-      <w:r>
-        <w:rPr>
-          <w:rStyle w:val="VerbatimChar"/>
-        </w:rPr>
-        <w:t xml:space="preserve">##      BusinessTravel Gender   attr_avg</w:t>
-      </w:r>
-      <w:r>
-        <w:br w:type="textWrapping"/>
-      </w:r>
-      <w:r>
-        <w:rPr>
-          <w:rStyle w:val="VerbatimChar"/>
-        </w:rPr>
-        <w:t xml:space="preserve">##               &lt;chr&gt;  &lt;chr&gt;      &lt;dbl&gt;</w:t>
-      </w:r>
-      <w:r>
-        <w:br w:type="textWrapping"/>
-      </w:r>
-      <w:r>
-        <w:rPr>
-          <w:rStyle w:val="VerbatimChar"/>
-        </w:rPr>
-        <w:t xml:space="preserve">## 1        Non-Travel Female 0.06122449</w:t>
-      </w:r>
-      <w:r>
-        <w:br w:type="textWrapping"/>
-      </w:r>
-      <w:r>
-        <w:rPr>
-          <w:rStyle w:val="VerbatimChar"/>
-        </w:rPr>
-        <w:t xml:space="preserve">## 2        Non-Travel   Male 0.08910891</w:t>
-      </w:r>
-      <w:r>
-        <w:br w:type="textWrapping"/>
-      </w:r>
-      <w:r>
-        <w:rPr>
-          <w:rStyle w:val="VerbatimChar"/>
-        </w:rPr>
-        <w:t xml:space="preserve">## 3 Travel_Frequently Female 0.25641026</w:t>
-      </w:r>
-      <w:r>
-        <w:br w:type="textWrapping"/>
-      </w:r>
-      <w:r>
-        <w:rPr>
-          <w:rStyle w:val="VerbatimChar"/>
-        </w:rPr>
-        <w:t xml:space="preserve">## 4 Travel_Frequently   Male 0.24375000</w:t>
-      </w:r>
-      <w:r>
-        <w:br w:type="textWrapping"/>
-      </w:r>
-      <w:r>
-        <w:rPr>
-          <w:rStyle w:val="VerbatimChar"/>
-        </w:rPr>
-        <w:t xml:space="preserve">## 5     Travel_Rarely Female 0.12796209</w:t>
-      </w:r>
-      <w:r>
-        <w:br w:type="textWrapping"/>
-      </w:r>
-      <w:r>
-        <w:rPr>
-          <w:rStyle w:val="VerbatimChar"/>
-        </w:rPr>
-        <w:t xml:space="preserve">## 6     Travel_Rarely   Male 0.16425121</w:t>
-      </w:r>
-    </w:p>
-    <w:p>
-      <w:pPr>
-        <w:pStyle w:val="SourceCode"/>
-      </w:pPr>
-      <w:r>
-        <w:rPr>
-          <w:rStyle w:val="NormalTok"/>
-        </w:rPr>
-        <w:t xml:space="preserve">## PLot it using a bar plot</w:t>
-      </w:r>
-      <w:r>
-        <w:br w:type="textWrapping"/>
-      </w:r>
-      <w:r>
-        <w:rPr>
-          <w:rStyle w:val="NormalTok"/>
-        </w:rPr>
-        <w:t xml:space="preserve">gg&lt;-</w:t>
-      </w:r>
-      <w:r>
-        <w:rPr>
-          <w:rStyle w:val="KeywordTok"/>
-        </w:rPr>
-        <w:t xml:space="preserve">ggplot</w:t>
-      </w:r>
-      <w:r>
-        <w:rPr>
-          <w:rStyle w:val="NormalTok"/>
-        </w:rPr>
-        <w:t xml:space="preserve">(at_sum,</w:t>
-      </w:r>
-      <w:r>
-        <w:rPr>
-          <w:rStyle w:val="KeywordTok"/>
-        </w:rPr>
-        <w:t xml:space="preserve">aes</w:t>
-      </w:r>
-      <w:r>
-        <w:rPr>
-          <w:rStyle w:val="NormalTok"/>
-        </w:rPr>
-        <w:t xml:space="preserve">(</w:t>
-      </w:r>
-      <w:r>
-        <w:rPr>
-          <w:rStyle w:val="DataTypeTok"/>
-        </w:rPr>
-        <w:t xml:space="preserve">x=</w:t>
-      </w:r>
-      <w:r>
-        <w:rPr>
-          <w:rStyle w:val="KeywordTok"/>
-        </w:rPr>
-        <w:t xml:space="preserve">fct_reorder</w:t>
-      </w:r>
-      <w:r>
-        <w:rPr>
-          <w:rStyle w:val="NormalTok"/>
-        </w:rPr>
-        <w:t xml:space="preserve">(BusinessTravel,attr_avg),</w:t>
-      </w:r>
-      <w:r>
-        <w:rPr>
-          <w:rStyle w:val="DataTypeTok"/>
-        </w:rPr>
-        <w:t xml:space="preserve">y=</w:t>
-      </w:r>
-      <w:r>
-        <w:rPr>
-          <w:rStyle w:val="NormalTok"/>
-        </w:rPr>
-        <w:t xml:space="preserve">attr_avg,</w:t>
-      </w:r>
-      <w:r>
-        <w:rPr>
-          <w:rStyle w:val="DataTypeTok"/>
-        </w:rPr>
-        <w:t xml:space="preserve">color=</w:t>
-      </w:r>
-      <w:r>
-        <w:rPr>
-          <w:rStyle w:val="NormalTok"/>
-        </w:rPr>
-        <w:t xml:space="preserve">Gender))</w:t>
-      </w:r>
-      <w:r>
-        <w:br w:type="textWrapping"/>
-      </w:r>
-      <w:r>
-        <w:rPr>
-          <w:rStyle w:val="NormalTok"/>
-        </w:rPr>
-        <w:t xml:space="preserve">gg&lt;-gg</w:t>
-      </w:r>
-      <w:r>
-        <w:rPr>
-          <w:rStyle w:val="OperatorTok"/>
-        </w:rPr>
         <w:t xml:space="preserve">+</w:t>
       </w:r>
       <w:r>
         <w:rPr>
           <w:rStyle w:val="KeywordTok"/>
         </w:rPr>
-        <w:t xml:space="preserve">geom_bar</w:t>
-      </w:r>
-      <w:r>
-        <w:rPr>
-          <w:rStyle w:val="NormalTok"/>
-        </w:rPr>
-        <w:t xml:space="preserve">(</w:t>
-      </w:r>
-      <w:r>
-        <w:rPr>
-          <w:rStyle w:val="DataTypeTok"/>
-        </w:rPr>
-        <w:t xml:space="preserve">stat=</w:t>
-      </w:r>
-      <w:r>
-        <w:rPr>
-          <w:rStyle w:val="StringTok"/>
-        </w:rPr>
-        <w:t xml:space="preserve">"identity"</w:t>
-      </w:r>
-      <w:r>
-        <w:rPr>
-          <w:rStyle w:val="NormalTok"/>
-        </w:rPr>
-        <w:t xml:space="preserve">,</w:t>
-      </w:r>
-      <w:r>
-        <w:rPr>
-          <w:rStyle w:val="KeywordTok"/>
-        </w:rPr>
-        <w:t xml:space="preserve">aes</w:t>
-      </w:r>
-      <w:r>
-        <w:rPr>
-          <w:rStyle w:val="NormalTok"/>
-        </w:rPr>
-        <w:t xml:space="preserve">(</w:t>
-      </w:r>
-      <w:r>
-        <w:rPr>
-          <w:rStyle w:val="DataTypeTok"/>
-        </w:rPr>
-        <w:t xml:space="preserve">fill=</w:t>
-      </w:r>
-      <w:r>
-        <w:rPr>
-          <w:rStyle w:val="NormalTok"/>
-        </w:rPr>
-        <w:t xml:space="preserve">Gender),</w:t>
-      </w:r>
-      <w:r>
-        <w:rPr>
-          <w:rStyle w:val="DataTypeTok"/>
-        </w:rPr>
-        <w:t xml:space="preserve">position=</w:t>
-      </w:r>
-      <w:r>
-        <w:rPr>
-          <w:rStyle w:val="StringTok"/>
-        </w:rPr>
-        <w:t xml:space="preserve">"dodge"</w:t>
-      </w:r>
-      <w:r>
-        <w:rPr>
-          <w:rStyle w:val="NormalTok"/>
-        </w:rPr>
-        <w:t xml:space="preserve">)</w:t>
+        <w:t xml:space="preserve">coord_flip</w:t>
+      </w:r>
+      <w:r>
+        <w:rPr>
+          <w:rStyle w:val="NormalTok"/>
+        </w:rPr>
+        <w:t xml:space="preserve">()</w:t>
       </w:r>
       <w:r>
         <w:br w:type="textWrapping"/>
@@ -3617,12 +3267,511 @@
     </w:p>
     <w:p>
       <w:pPr>
+        <w:pStyle w:val="Compact"/>
+        <w:numPr>
+          <w:numId w:val="1001"/>
+          <w:ilvl w:val="0"/>
+        </w:numPr>
+      </w:pPr>
+      <w:r>
+        <w:t xml:space="preserve">Quick Exercise: Create either a bar plot or a dot plot showing attrition by department AND field of education *</w:t>
+      </w:r>
+    </w:p>
+    <w:p>
+      <w:pPr>
+        <w:pStyle w:val="Heading2"/>
+      </w:pPr>
+      <w:bookmarkStart w:id="36" w:name="more-variables-faceting"/>
+      <w:bookmarkEnd w:id="36"/>
+      <w:r>
+        <w:t xml:space="preserve">More Variables: faceting</w:t>
+      </w:r>
+    </w:p>
+    <w:p>
+      <w:pPr>
+        <w:pStyle w:val="FirstParagraph"/>
+      </w:pPr>
+      <w:r>
+        <w:t xml:space="preserve">We can continue this logic with three variables. Now we're going to summarize by Travel, Gender and Marital status. Here we're going to use an additional tool in our arsenal: Faceting. Faceting means making multiple graphs with the same structure. In the code below, we will arrange positions based on travel, color based on gender, and then split the graphic by marital status.</w:t>
+      </w:r>
+    </w:p>
+    <w:p>
+      <w:pPr>
         <w:pStyle w:val="SourceCode"/>
       </w:pPr>
       <w:r>
         <w:rPr>
           <w:rStyle w:val="NormalTok"/>
         </w:rPr>
+        <w:t xml:space="preserve">at_sum&lt;-at</w:t>
+      </w:r>
+      <w:r>
+        <w:rPr>
+          <w:rStyle w:val="OperatorTok"/>
+        </w:rPr>
+        <w:t xml:space="preserve">%&gt;%</w:t>
+      </w:r>
+      <w:r>
+        <w:br w:type="textWrapping"/>
+      </w:r>
+      <w:r>
+        <w:rPr>
+          <w:rStyle w:val="StringTok"/>
+        </w:rPr>
+        <w:t xml:space="preserve">  </w:t>
+      </w:r>
+      <w:r>
+        <w:rPr>
+          <w:rStyle w:val="KeywordTok"/>
+        </w:rPr>
+        <w:t xml:space="preserve">group_by</w:t>
+      </w:r>
+      <w:r>
+        <w:rPr>
+          <w:rStyle w:val="NormalTok"/>
+        </w:rPr>
+        <w:t xml:space="preserve">(BusinessTravel,Gender,MaritalStatus)</w:t>
+      </w:r>
+      <w:r>
+        <w:rPr>
+          <w:rStyle w:val="OperatorTok"/>
+        </w:rPr>
+        <w:t xml:space="preserve">%&gt;%</w:t>
+      </w:r>
+      <w:r>
+        <w:br w:type="textWrapping"/>
+      </w:r>
+      <w:r>
+        <w:rPr>
+          <w:rStyle w:val="StringTok"/>
+        </w:rPr>
+        <w:t xml:space="preserve">  </w:t>
+      </w:r>
+      <w:r>
+        <w:rPr>
+          <w:rStyle w:val="KeywordTok"/>
+        </w:rPr>
+        <w:t xml:space="preserve">summarize</w:t>
+      </w:r>
+      <w:r>
+        <w:rPr>
+          <w:rStyle w:val="NormalTok"/>
+        </w:rPr>
+        <w:t xml:space="preserve">(</w:t>
+      </w:r>
+      <w:r>
+        <w:rPr>
+          <w:rStyle w:val="DataTypeTok"/>
+        </w:rPr>
+        <w:t xml:space="preserve">attr_avg=</w:t>
+      </w:r>
+      <w:r>
+        <w:rPr>
+          <w:rStyle w:val="KeywordTok"/>
+        </w:rPr>
+        <w:t xml:space="preserve">mean</w:t>
+      </w:r>
+      <w:r>
+        <w:rPr>
+          <w:rStyle w:val="NormalTok"/>
+        </w:rPr>
+        <w:t xml:space="preserve">(attrit))</w:t>
+      </w:r>
+      <w:r>
+        <w:br w:type="textWrapping"/>
+      </w:r>
+      <w:r>
+        <w:br w:type="textWrapping"/>
+      </w:r>
+      <w:r>
+        <w:rPr>
+          <w:rStyle w:val="NormalTok"/>
+        </w:rPr>
+        <w:t xml:space="preserve">at_sum</w:t>
+      </w:r>
+    </w:p>
+    <w:p>
+      <w:pPr>
+        <w:pStyle w:val="SourceCode"/>
+      </w:pPr>
+      <w:r>
+        <w:rPr>
+          <w:rStyle w:val="VerbatimChar"/>
+        </w:rPr>
+        <w:t xml:space="preserve">## # A tibble: 18 x 4</w:t>
+      </w:r>
+      <w:r>
+        <w:br w:type="textWrapping"/>
+      </w:r>
+      <w:r>
+        <w:rPr>
+          <w:rStyle w:val="VerbatimChar"/>
+        </w:rPr>
+        <w:t xml:space="preserve">## # Groups:   BusinessTravel, Gender [?]</w:t>
+      </w:r>
+      <w:r>
+        <w:br w:type="textWrapping"/>
+      </w:r>
+      <w:r>
+        <w:rPr>
+          <w:rStyle w:val="VerbatimChar"/>
+        </w:rPr>
+        <w:t xml:space="preserve">##       BusinessTravel Gender MaritalStatus   attr_avg</w:t>
+      </w:r>
+      <w:r>
+        <w:br w:type="textWrapping"/>
+      </w:r>
+      <w:r>
+        <w:rPr>
+          <w:rStyle w:val="VerbatimChar"/>
+        </w:rPr>
+        <w:t xml:space="preserve">##                &lt;chr&gt;  &lt;chr&gt;         &lt;chr&gt;      &lt;dbl&gt;</w:t>
+      </w:r>
+      <w:r>
+        <w:br w:type="textWrapping"/>
+      </w:r>
+      <w:r>
+        <w:rPr>
+          <w:rStyle w:val="VerbatimChar"/>
+        </w:rPr>
+        <w:t xml:space="preserve">##  1        Non-Travel Female      Divorced 0.00000000</w:t>
+      </w:r>
+      <w:r>
+        <w:br w:type="textWrapping"/>
+      </w:r>
+      <w:r>
+        <w:rPr>
+          <w:rStyle w:val="VerbatimChar"/>
+        </w:rPr>
+        <w:t xml:space="preserve">##  2        Non-Travel Female       Married 0.00000000</w:t>
+      </w:r>
+      <w:r>
+        <w:br w:type="textWrapping"/>
+      </w:r>
+      <w:r>
+        <w:rPr>
+          <w:rStyle w:val="VerbatimChar"/>
+        </w:rPr>
+        <w:t xml:space="preserve">##  3        Non-Travel Female        Single 0.20000000</w:t>
+      </w:r>
+      <w:r>
+        <w:br w:type="textWrapping"/>
+      </w:r>
+      <w:r>
+        <w:rPr>
+          <w:rStyle w:val="VerbatimChar"/>
+        </w:rPr>
+        <w:t xml:space="preserve">##  4        Non-Travel   Male      Divorced 0.03030303</w:t>
+      </w:r>
+      <w:r>
+        <w:br w:type="textWrapping"/>
+      </w:r>
+      <w:r>
+        <w:rPr>
+          <w:rStyle w:val="VerbatimChar"/>
+        </w:rPr>
+        <w:t xml:space="preserve">##  5        Non-Travel   Male       Married 0.08333333</w:t>
+      </w:r>
+      <w:r>
+        <w:br w:type="textWrapping"/>
+      </w:r>
+      <w:r>
+        <w:rPr>
+          <w:rStyle w:val="VerbatimChar"/>
+        </w:rPr>
+        <w:t xml:space="preserve">##  6        Non-Travel   Male        Single 0.15625000</w:t>
+      </w:r>
+      <w:r>
+        <w:br w:type="textWrapping"/>
+      </w:r>
+      <w:r>
+        <w:rPr>
+          <w:rStyle w:val="VerbatimChar"/>
+        </w:rPr>
+        <w:t xml:space="preserve">##  7 Travel_Frequently Female      Divorced 0.20833333</w:t>
+      </w:r>
+      <w:r>
+        <w:br w:type="textWrapping"/>
+      </w:r>
+      <w:r>
+        <w:rPr>
+          <w:rStyle w:val="VerbatimChar"/>
+        </w:rPr>
+        <w:t xml:space="preserve">##  8 Travel_Frequently Female       Married 0.13636364</w:t>
+      </w:r>
+      <w:r>
+        <w:br w:type="textWrapping"/>
+      </w:r>
+      <w:r>
+        <w:rPr>
+          <w:rStyle w:val="VerbatimChar"/>
+        </w:rPr>
+        <w:t xml:space="preserve">##  9 Travel_Frequently Female        Single 0.38775510</w:t>
+      </w:r>
+      <w:r>
+        <w:br w:type="textWrapping"/>
+      </w:r>
+      <w:r>
+        <w:rPr>
+          <w:rStyle w:val="VerbatimChar"/>
+        </w:rPr>
+        <w:t xml:space="preserve">## 10 Travel_Frequently   Male      Divorced 0.20512821</w:t>
+      </w:r>
+      <w:r>
+        <w:br w:type="textWrapping"/>
+      </w:r>
+      <w:r>
+        <w:rPr>
+          <w:rStyle w:val="VerbatimChar"/>
+        </w:rPr>
+        <w:t xml:space="preserve">## 11 Travel_Frequently   Male       Married 0.17567568</w:t>
+      </w:r>
+      <w:r>
+        <w:br w:type="textWrapping"/>
+      </w:r>
+      <w:r>
+        <w:rPr>
+          <w:rStyle w:val="VerbatimChar"/>
+        </w:rPr>
+        <w:t xml:space="preserve">## 12 Travel_Frequently   Male        Single 0.38297872</w:t>
+      </w:r>
+      <w:r>
+        <w:br w:type="textWrapping"/>
+      </w:r>
+      <w:r>
+        <w:rPr>
+          <w:rStyle w:val="VerbatimChar"/>
+        </w:rPr>
+        <w:t xml:space="preserve">## 13     Travel_Rarely Female      Divorced 0.04878049</w:t>
+      </w:r>
+      <w:r>
+        <w:br w:type="textWrapping"/>
+      </w:r>
+      <w:r>
+        <w:rPr>
+          <w:rStyle w:val="VerbatimChar"/>
+        </w:rPr>
+        <w:t xml:space="preserve">## 14     Travel_Rarely Female       Married 0.12195122</w:t>
+      </w:r>
+      <w:r>
+        <w:br w:type="textWrapping"/>
+      </w:r>
+      <w:r>
+        <w:rPr>
+          <w:rStyle w:val="VerbatimChar"/>
+        </w:rPr>
+        <w:t xml:space="preserve">## 15     Travel_Rarely Female        Single 0.18518519</w:t>
+      </w:r>
+      <w:r>
+        <w:br w:type="textWrapping"/>
+      </w:r>
+      <w:r>
+        <w:rPr>
+          <w:rStyle w:val="VerbatimChar"/>
+        </w:rPr>
+        <w:t xml:space="preserve">## 16     Travel_Rarely   Male      Divorced 0.10869565</w:t>
+      </w:r>
+      <w:r>
+        <w:br w:type="textWrapping"/>
+      </w:r>
+      <w:r>
+        <w:rPr>
+          <w:rStyle w:val="VerbatimChar"/>
+        </w:rPr>
+        <w:t xml:space="preserve">## 17     Travel_Rarely   Male       Married 0.12714777</w:t>
+      </w:r>
+      <w:r>
+        <w:br w:type="textWrapping"/>
+      </w:r>
+      <w:r>
+        <w:rPr>
+          <w:rStyle w:val="VerbatimChar"/>
+        </w:rPr>
+        <w:t xml:space="preserve">## 18     Travel_Rarely   Male        Single 0.26041667</w:t>
+      </w:r>
+    </w:p>
+    <w:p>
+      <w:pPr>
+        <w:pStyle w:val="SourceCode"/>
+      </w:pPr>
+      <w:r>
+        <w:rPr>
+          <w:rStyle w:val="NormalTok"/>
+        </w:rPr>
+        <w:t xml:space="preserve">gg&lt;-</w:t>
+      </w:r>
+      <w:r>
+        <w:rPr>
+          <w:rStyle w:val="KeywordTok"/>
+        </w:rPr>
+        <w:t xml:space="preserve">ggplot</w:t>
+      </w:r>
+      <w:r>
+        <w:rPr>
+          <w:rStyle w:val="NormalTok"/>
+        </w:rPr>
+        <w:t xml:space="preserve">(at_sum,</w:t>
+      </w:r>
+      <w:r>
+        <w:rPr>
+          <w:rStyle w:val="KeywordTok"/>
+        </w:rPr>
+        <w:t xml:space="preserve">aes</w:t>
+      </w:r>
+      <w:r>
+        <w:rPr>
+          <w:rStyle w:val="NormalTok"/>
+        </w:rPr>
+        <w:t xml:space="preserve">(</w:t>
+      </w:r>
+      <w:r>
+        <w:rPr>
+          <w:rStyle w:val="DataTypeTok"/>
+        </w:rPr>
+        <w:t xml:space="preserve">x=</w:t>
+      </w:r>
+      <w:r>
+        <w:rPr>
+          <w:rStyle w:val="KeywordTok"/>
+        </w:rPr>
+        <w:t xml:space="preserve">reorder</w:t>
+      </w:r>
+      <w:r>
+        <w:rPr>
+          <w:rStyle w:val="NormalTok"/>
+        </w:rPr>
+        <w:t xml:space="preserve">(BusinessTravel,attr_avg),</w:t>
+      </w:r>
+      <w:r>
+        <w:br w:type="textWrapping"/>
+      </w:r>
+      <w:r>
+        <w:rPr>
+          <w:rStyle w:val="NormalTok"/>
+        </w:rPr>
+        <w:t xml:space="preserve">                      </w:t>
+      </w:r>
+      <w:r>
+        <w:rPr>
+          <w:rStyle w:val="DataTypeTok"/>
+        </w:rPr>
+        <w:t xml:space="preserve">y=</w:t>
+      </w:r>
+      <w:r>
+        <w:rPr>
+          <w:rStyle w:val="NormalTok"/>
+        </w:rPr>
+        <w:t xml:space="preserve">attr_avg,</w:t>
+      </w:r>
+      <w:r>
+        <w:br w:type="textWrapping"/>
+      </w:r>
+      <w:r>
+        <w:rPr>
+          <w:rStyle w:val="NormalTok"/>
+        </w:rPr>
+        <w:t xml:space="preserve">                      </w:t>
+      </w:r>
+      <w:r>
+        <w:rPr>
+          <w:rStyle w:val="DataTypeTok"/>
+        </w:rPr>
+        <w:t xml:space="preserve">fill=</w:t>
+      </w:r>
+      <w:r>
+        <w:rPr>
+          <w:rStyle w:val="NormalTok"/>
+        </w:rPr>
+        <w:t xml:space="preserve">Gender))</w:t>
+      </w:r>
+      <w:r>
+        <w:br w:type="textWrapping"/>
+      </w:r>
+      <w:r>
+        <w:rPr>
+          <w:rStyle w:val="NormalTok"/>
+        </w:rPr>
+        <w:t xml:space="preserve">## Bar plot, with unstacked (dodge)</w:t>
+      </w:r>
+      <w:r>
+        <w:br w:type="textWrapping"/>
+      </w:r>
+      <w:r>
+        <w:rPr>
+          <w:rStyle w:val="NormalTok"/>
+        </w:rPr>
+        <w:t xml:space="preserve"> gg&lt;-gg</w:t>
+      </w:r>
+      <w:r>
+        <w:rPr>
+          <w:rStyle w:val="OperatorTok"/>
+        </w:rPr>
+        <w:t xml:space="preserve">+</w:t>
+      </w:r>
+      <w:r>
+        <w:rPr>
+          <w:rStyle w:val="KeywordTok"/>
+        </w:rPr>
+        <w:t xml:space="preserve">geom_bar</w:t>
+      </w:r>
+      <w:r>
+        <w:rPr>
+          <w:rStyle w:val="NormalTok"/>
+        </w:rPr>
+        <w:t xml:space="preserve">(</w:t>
+      </w:r>
+      <w:r>
+        <w:rPr>
+          <w:rStyle w:val="DataTypeTok"/>
+        </w:rPr>
+        <w:t xml:space="preserve">stat=</w:t>
+      </w:r>
+      <w:r>
+        <w:rPr>
+          <w:rStyle w:val="StringTok"/>
+        </w:rPr>
+        <w:t xml:space="preserve">"identity"</w:t>
+      </w:r>
+      <w:r>
+        <w:rPr>
+          <w:rStyle w:val="NormalTok"/>
+        </w:rPr>
+        <w:t xml:space="preserve">,</w:t>
+      </w:r>
+      <w:r>
+        <w:rPr>
+          <w:rStyle w:val="DataTypeTok"/>
+        </w:rPr>
+        <w:t xml:space="preserve">position=</w:t>
+      </w:r>
+      <w:r>
+        <w:rPr>
+          <w:rStyle w:val="StringTok"/>
+        </w:rPr>
+        <w:t xml:space="preserve">"dodge"</w:t>
+      </w:r>
+      <w:r>
+        <w:rPr>
+          <w:rStyle w:val="NormalTok"/>
+        </w:rPr>
+        <w:t xml:space="preserve">)</w:t>
+      </w:r>
+      <w:r>
+        <w:br w:type="textWrapping"/>
+      </w:r>
+      <w:r>
+        <w:rPr>
+          <w:rStyle w:val="NormalTok"/>
+        </w:rPr>
+        <w:t xml:space="preserve">## Separate out by Marital Status</w:t>
+      </w:r>
+      <w:r>
+        <w:br w:type="textWrapping"/>
+      </w:r>
+      <w:r>
+        <w:rPr>
+          <w:rStyle w:val="NormalTok"/>
+        </w:rPr>
         <w:t xml:space="preserve">gg&lt;-gg</w:t>
       </w:r>
       <w:r>
@@ -3635,7 +3784,7 @@
         <w:rPr>
           <w:rStyle w:val="KeywordTok"/>
         </w:rPr>
-        <w:t xml:space="preserve">ylab</w:t>
+        <w:t xml:space="preserve">facet_wrap</w:t>
       </w:r>
       <w:r>
         <w:rPr>
@@ -3645,45 +3794,60 @@
       </w:r>
       <w:r>
         <w:rPr>
-          <w:rStyle w:val="StringTok"/>
-        </w:rPr>
-        <w:t xml:space="preserve">"Pr(Attrition)"</w:t>
-      </w:r>
-      <w:r>
-        <w:rPr>
-          <w:rStyle w:val="NormalTok"/>
-        </w:rPr>
-        <w:t xml:space="preserve">)</w:t>
-      </w:r>
-      <w:r>
-        <w:rPr>
           <w:rStyle w:val="OperatorTok"/>
         </w:rPr>
+        <w:t xml:space="preserve">~</w:t>
+      </w:r>
+      <w:r>
+        <w:rPr>
+          <w:rStyle w:val="NormalTok"/>
+        </w:rPr>
+        <w:t xml:space="preserve">MaritalStatus)</w:t>
+      </w:r>
+      <w:r>
+        <w:br w:type="textWrapping"/>
+      </w:r>
+      <w:r>
+        <w:rPr>
+          <w:rStyle w:val="NormalTok"/>
+        </w:rPr>
+        <w:t xml:space="preserve">## Change orientation to sideways</w:t>
+      </w:r>
+      <w:r>
+        <w:br w:type="textWrapping"/>
+      </w:r>
+      <w:r>
+        <w:rPr>
+          <w:rStyle w:val="NormalTok"/>
+        </w:rPr>
+        <w:t xml:space="preserve">gg&lt;-gg</w:t>
+      </w:r>
+      <w:r>
+        <w:rPr>
+          <w:rStyle w:val="OperatorTok"/>
+        </w:rPr>
         <w:t xml:space="preserve">+</w:t>
       </w:r>
       <w:r>
         <w:rPr>
           <w:rStyle w:val="KeywordTok"/>
         </w:rPr>
-        <w:t xml:space="preserve">xlab</w:t>
-      </w:r>
-      <w:r>
-        <w:rPr>
-          <w:rStyle w:val="NormalTok"/>
-        </w:rPr>
-        <w:t xml:space="preserve">(</w:t>
-      </w:r>
-      <w:r>
-        <w:rPr>
-          <w:rStyle w:val="StringTok"/>
-        </w:rPr>
-        <w:t xml:space="preserve">"Frequency of Travel"</w:t>
-      </w:r>
-      <w:r>
-        <w:rPr>
-          <w:rStyle w:val="NormalTok"/>
-        </w:rPr>
-        <w:t xml:space="preserve">)</w:t>
+        <w:t xml:space="preserve">coord_flip</w:t>
+      </w:r>
+      <w:r>
+        <w:rPr>
+          <w:rStyle w:val="NormalTok"/>
+        </w:rPr>
+        <w:t xml:space="preserve">()</w:t>
+      </w:r>
+      <w:r>
+        <w:br w:type="textWrapping"/>
+      </w:r>
+      <w:r>
+        <w:rPr>
+          <w:rStyle w:val="NormalTok"/>
+        </w:rPr>
+        <w:t xml:space="preserve">## Print</w:t>
       </w:r>
       <w:r>
         <w:br w:type="textWrapping"/>
@@ -3709,227 +3873,7 @@
               <a:graphicData uri="http://schemas.openxmlformats.org/drawingml/2006/picture">
                 <pic:pic>
                   <pic:nvPicPr>
-                    <pic:cNvPr descr="03-plot_means_files/figure-docx/unnamed-chunk-14-2.png" id="0" name="Picture"/>
-                    <pic:cNvPicPr>
-                      <a:picLocks noChangeArrowheads="1" noChangeAspect="1"/>
-                    </pic:cNvPicPr>
-                  </pic:nvPicPr>
-                  <pic:blipFill>
-                    <a:blip r:embed="rId36"/>
-                    <a:stretch>
-                      <a:fillRect/>
-                    </a:stretch>
-                  </pic:blipFill>
-                  <pic:spPr bwMode="auto">
-                    <a:xfrm>
-                      <a:off x="0" y="0"/>
-                      <a:ext cx="5334000" cy="4267200"/>
-                    </a:xfrm>
-                    <a:prstGeom prst="rect">
-                      <a:avLst/>
-                    </a:prstGeom>
-                    <a:noFill/>
-                    <a:ln w="9525">
-                      <a:noFill/>
-                      <a:headEnd/>
-                      <a:tailEnd/>
-                    </a:ln>
-                  </pic:spPr>
-                </pic:pic>
-              </a:graphicData>
-            </a:graphic>
-          </wp:inline>
-        </w:drawing>
-      </w:r>
-    </w:p>
-    <w:p>
-      <w:pPr>
-        <w:pStyle w:val="SourceCode"/>
-      </w:pPr>
-      <w:r>
-        <w:rPr>
-          <w:rStyle w:val="NormalTok"/>
-        </w:rPr>
-        <w:t xml:space="preserve">## Plot it using a dot plot</w:t>
-      </w:r>
-      <w:r>
-        <w:br w:type="textWrapping"/>
-      </w:r>
-      <w:r>
-        <w:rPr>
-          <w:rStyle w:val="NormalTok"/>
-        </w:rPr>
-        <w:t xml:space="preserve">gg&lt;-</w:t>
-      </w:r>
-      <w:r>
-        <w:rPr>
-          <w:rStyle w:val="KeywordTok"/>
-        </w:rPr>
-        <w:t xml:space="preserve">ggplot</w:t>
-      </w:r>
-      <w:r>
-        <w:rPr>
-          <w:rStyle w:val="NormalTok"/>
-        </w:rPr>
-        <w:t xml:space="preserve">(at_sum,</w:t>
-      </w:r>
-      <w:r>
-        <w:rPr>
-          <w:rStyle w:val="KeywordTok"/>
-        </w:rPr>
-        <w:t xml:space="preserve">aes</w:t>
-      </w:r>
-      <w:r>
-        <w:rPr>
-          <w:rStyle w:val="NormalTok"/>
-        </w:rPr>
-        <w:t xml:space="preserve">(</w:t>
-      </w:r>
-      <w:r>
-        <w:rPr>
-          <w:rStyle w:val="DataTypeTok"/>
-        </w:rPr>
-        <w:t xml:space="preserve">x=</w:t>
-      </w:r>
-      <w:r>
-        <w:rPr>
-          <w:rStyle w:val="KeywordTok"/>
-        </w:rPr>
-        <w:t xml:space="preserve">reorder</w:t>
-      </w:r>
-      <w:r>
-        <w:rPr>
-          <w:rStyle w:val="NormalTok"/>
-        </w:rPr>
-        <w:t xml:space="preserve">(BusinessTravel,attr_avg),</w:t>
-      </w:r>
-      <w:r>
-        <w:rPr>
-          <w:rStyle w:val="DataTypeTok"/>
-        </w:rPr>
-        <w:t xml:space="preserve">y=</w:t>
-      </w:r>
-      <w:r>
-        <w:rPr>
-          <w:rStyle w:val="NormalTok"/>
-        </w:rPr>
-        <w:t xml:space="preserve">attr_avg),</w:t>
-      </w:r>
-      <w:r>
-        <w:rPr>
-          <w:rStyle w:val="DataTypeTok"/>
-        </w:rPr>
-        <w:t xml:space="preserve">color=</w:t>
-      </w:r>
-      <w:r>
-        <w:rPr>
-          <w:rStyle w:val="NormalTok"/>
-        </w:rPr>
-        <w:t xml:space="preserve">Gender)</w:t>
-      </w:r>
-      <w:r>
-        <w:br w:type="textWrapping"/>
-      </w:r>
-      <w:r>
-        <w:rPr>
-          <w:rStyle w:val="NormalTok"/>
-        </w:rPr>
-        <w:t xml:space="preserve">gg&lt;-gg</w:t>
-      </w:r>
-      <w:r>
-        <w:rPr>
-          <w:rStyle w:val="OperatorTok"/>
-        </w:rPr>
-        <w:t xml:space="preserve">+</w:t>
-      </w:r>
-      <w:r>
-        <w:rPr>
-          <w:rStyle w:val="KeywordTok"/>
-        </w:rPr>
-        <w:t xml:space="preserve">geom_point</w:t>
-      </w:r>
-      <w:r>
-        <w:rPr>
-          <w:rStyle w:val="NormalTok"/>
-        </w:rPr>
-        <w:t xml:space="preserve">(</w:t>
-      </w:r>
-      <w:r>
-        <w:rPr>
-          <w:rStyle w:val="KeywordTok"/>
-        </w:rPr>
-        <w:t xml:space="preserve">aes</w:t>
-      </w:r>
-      <w:r>
-        <w:rPr>
-          <w:rStyle w:val="NormalTok"/>
-        </w:rPr>
-        <w:t xml:space="preserve">(</w:t>
-      </w:r>
-      <w:r>
-        <w:rPr>
-          <w:rStyle w:val="DataTypeTok"/>
-        </w:rPr>
-        <w:t xml:space="preserve">color=</w:t>
-      </w:r>
-      <w:r>
-        <w:rPr>
-          <w:rStyle w:val="NormalTok"/>
-        </w:rPr>
-        <w:t xml:space="preserve">Gender))</w:t>
-      </w:r>
-      <w:r>
-        <w:br w:type="textWrapping"/>
-      </w:r>
-      <w:r>
-        <w:rPr>
-          <w:rStyle w:val="NormalTok"/>
-        </w:rPr>
-        <w:t xml:space="preserve">gg&lt;-gg</w:t>
-      </w:r>
-      <w:r>
-        <w:rPr>
-          <w:rStyle w:val="OperatorTok"/>
-        </w:rPr>
-        <w:t xml:space="preserve">+</w:t>
-      </w:r>
-      <w:r>
-        <w:rPr>
-          <w:rStyle w:val="KeywordTok"/>
-        </w:rPr>
-        <w:t xml:space="preserve">coord_flip</w:t>
-      </w:r>
-      <w:r>
-        <w:rPr>
-          <w:rStyle w:val="NormalTok"/>
-        </w:rPr>
-        <w:t xml:space="preserve">()</w:t>
-      </w:r>
-      <w:r>
-        <w:br w:type="textWrapping"/>
-      </w:r>
-      <w:r>
-        <w:rPr>
-          <w:rStyle w:val="NormalTok"/>
-        </w:rPr>
-        <w:t xml:space="preserve">gg</w:t>
-      </w:r>
-    </w:p>
-    <w:p>
-      <w:pPr>
-        <w:pStyle w:val="FirstParagraph"/>
-      </w:pPr>
-      <w:r>
-        <w:drawing>
-          <wp:inline>
-            <wp:extent cx="5334000" cy="4267200"/>
-            <wp:effectExtent b="0" l="0" r="0" t="0"/>
-            <wp:docPr descr="" title="" id="1" name="Picture"/>
-            <a:graphic>
-              <a:graphicData uri="http://schemas.openxmlformats.org/drawingml/2006/picture">
-                <pic:pic>
-                  <pic:nvPicPr>
-                    <pic:cNvPr descr="03-plot_means_files/figure-docx/unnamed-chunk-14-3.png" id="0" name="Picture"/>
+                    <pic:cNvPr descr="03-plot_means_files/figure-docx/unnamed-chunk-16-1.png" id="0" name="Picture"/>
                     <pic:cNvPicPr>
                       <a:picLocks noChangeArrowheads="1" noChangeAspect="1"/>
                     </pic:cNvPicPr>
@@ -3970,25 +3914,42 @@
         <w:rPr>
           <w:i/>
         </w:rPr>
-        <w:t xml:space="preserve">Quick Exercise: Create either a bar plot or a dot plot showing attrition by department AND field of education</w:t>
-      </w:r>
-    </w:p>
-    <w:p>
-      <w:pPr>
-        <w:pStyle w:val="Heading2"/>
-      </w:pPr>
-      <w:bookmarkStart w:id="38" w:name="moar-variables-faceting"/>
-      <w:bookmarkEnd w:id="38"/>
-      <w:r>
-        <w:t xml:space="preserve">MOAR Variables: faceting</w:t>
-      </w:r>
-    </w:p>
-    <w:p>
-      <w:pPr>
-        <w:pStyle w:val="FirstParagraph"/>
-      </w:pPr>
-      <w:r>
-        <w:t xml:space="preserve">We can continue this logic with three variables. Now we're going to summarize by Travel, Gender and Marital status. Here we're going to use an additional tool in our arsenal: Faceting. Faceting means making multiple graphs with the same structure. In the code below, we will arrange positions based on travel, color based on gender, and then split the graphic by marital status.</w:t>
+        <w:t xml:space="preserve">Side</w:t>
+      </w:r>
+      <w:r>
+        <w:t xml:space="preserve"> </w:t>
+      </w:r>
+      <w:r>
+        <w:rPr>
+          <w:i/>
+        </w:rPr>
+        <w:t xml:space="preserve">Note</w:t>
+      </w:r>
+      <w:r>
+        <w:t xml:space="preserve">: Colors</w:t>
+      </w:r>
+    </w:p>
+    <w:p>
+      <w:pPr>
+        <w:pStyle w:val="BodyText"/>
+      </w:pPr>
+      <w:r>
+        <w:t xml:space="preserve">What if we want to change colors? This is a little tricky for most people at first.</w:t>
+      </w:r>
+      <w:r>
+        <w:t xml:space="preserve"> </w:t>
+      </w:r>
+      <w:r>
+        <w:rPr>
+          <w:rStyle w:val="VerbatimChar"/>
+        </w:rPr>
+        <w:t xml:space="preserve">ggplot</w:t>
+      </w:r>
+      <w:r>
+        <w:t xml:space="preserve"> </w:t>
+      </w:r>
+      <w:r>
+        <w:t xml:space="preserve">thinks in terms of palettes, so you need to associate a palette with a characteristics of the graphic. Below, I replace the default palette with my own ugly one.</w:t>
       </w:r>
     </w:p>
     <w:p>
@@ -3999,55 +3960,76 @@
         <w:rPr>
           <w:rStyle w:val="NormalTok"/>
         </w:rPr>
-        <w:t xml:space="preserve">at_sum&lt;-at</w:t>
+        <w:t xml:space="preserve">## Changing Colors</w:t>
+      </w:r>
+      <w:r>
+        <w:br w:type="textWrapping"/>
+      </w:r>
+      <w:r>
+        <w:rPr>
+          <w:rStyle w:val="NormalTok"/>
+        </w:rPr>
+        <w:t xml:space="preserve">mypal&lt;-</w:t>
+      </w:r>
+      <w:r>
+        <w:rPr>
+          <w:rStyle w:val="KeywordTok"/>
+        </w:rPr>
+        <w:t xml:space="preserve">c</w:t>
+      </w:r>
+      <w:r>
+        <w:rPr>
+          <w:rStyle w:val="NormalTok"/>
+        </w:rPr>
+        <w:t xml:space="preserve">(</w:t>
+      </w:r>
+      <w:r>
+        <w:rPr>
+          <w:rStyle w:val="StringTok"/>
+        </w:rPr>
+        <w:t xml:space="preserve">"lightblue"</w:t>
+      </w:r>
+      <w:r>
+        <w:rPr>
+          <w:rStyle w:val="NormalTok"/>
+        </w:rPr>
+        <w:t xml:space="preserve">,</w:t>
+      </w:r>
+      <w:r>
+        <w:rPr>
+          <w:rStyle w:val="StringTok"/>
+        </w:rPr>
+        <w:t xml:space="preserve">"orange"</w:t>
+      </w:r>
+      <w:r>
+        <w:rPr>
+          <w:rStyle w:val="NormalTok"/>
+        </w:rPr>
+        <w:t xml:space="preserve">)</w:t>
+      </w:r>
+      <w:r>
+        <w:br w:type="textWrapping"/>
+      </w:r>
+      <w:r>
+        <w:br w:type="textWrapping"/>
+      </w:r>
+      <w:r>
+        <w:rPr>
+          <w:rStyle w:val="NormalTok"/>
+        </w:rPr>
+        <w:t xml:space="preserve">gg&lt;-gg</w:t>
       </w:r>
       <w:r>
         <w:rPr>
           <w:rStyle w:val="OperatorTok"/>
         </w:rPr>
-        <w:t xml:space="preserve">%&gt;%</w:t>
-      </w:r>
-      <w:r>
-        <w:br w:type="textWrapping"/>
-      </w:r>
-      <w:r>
-        <w:rPr>
-          <w:rStyle w:val="StringTok"/>
-        </w:rPr>
-        <w:t xml:space="preserve">  </w:t>
-      </w:r>
-      <w:r>
-        <w:rPr>
-          <w:rStyle w:val="KeywordTok"/>
-        </w:rPr>
-        <w:t xml:space="preserve">group_by</w:t>
-      </w:r>
-      <w:r>
-        <w:rPr>
-          <w:rStyle w:val="NormalTok"/>
-        </w:rPr>
-        <w:t xml:space="preserve">(BusinessTravel,Gender,MaritalStatus)</w:t>
-      </w:r>
-      <w:r>
-        <w:rPr>
-          <w:rStyle w:val="OperatorTok"/>
-        </w:rPr>
-        <w:t xml:space="preserve">%&gt;%</w:t>
-      </w:r>
-      <w:r>
-        <w:br w:type="textWrapping"/>
-      </w:r>
-      <w:r>
-        <w:rPr>
-          <w:rStyle w:val="StringTok"/>
-        </w:rPr>
-        <w:t xml:space="preserve">  </w:t>
-      </w:r>
-      <w:r>
-        <w:rPr>
-          <w:rStyle w:val="KeywordTok"/>
-        </w:rPr>
-        <w:t xml:space="preserve">summarize</w:t>
+        <w:t xml:space="preserve">+</w:t>
+      </w:r>
+      <w:r>
+        <w:rPr>
+          <w:rStyle w:val="KeywordTok"/>
+        </w:rPr>
+        <w:t xml:space="preserve">scale_fill_manual</w:t>
       </w:r>
       <w:r>
         <w:rPr>
@@ -4059,482 +4041,13 @@
         <w:rPr>
           <w:rStyle w:val="DataTypeTok"/>
         </w:rPr>
-        <w:t xml:space="preserve">attr_avg=</w:t>
-      </w:r>
-      <w:r>
-        <w:rPr>
-          <w:rStyle w:val="KeywordTok"/>
-        </w:rPr>
-        <w:t xml:space="preserve">mean</w:t>
-      </w:r>
-      <w:r>
-        <w:rPr>
-          <w:rStyle w:val="NormalTok"/>
-        </w:rPr>
-        <w:t xml:space="preserve">(attrit))</w:t>
-      </w:r>
-      <w:r>
-        <w:br w:type="textWrapping"/>
-      </w:r>
-      <w:r>
-        <w:br w:type="textWrapping"/>
-      </w:r>
-      <w:r>
-        <w:rPr>
-          <w:rStyle w:val="NormalTok"/>
-        </w:rPr>
-        <w:t xml:space="preserve">at_sum</w:t>
-      </w:r>
-    </w:p>
-    <w:p>
-      <w:pPr>
-        <w:pStyle w:val="SourceCode"/>
-      </w:pPr>
-      <w:r>
-        <w:rPr>
-          <w:rStyle w:val="VerbatimChar"/>
-        </w:rPr>
-        <w:t xml:space="preserve">## # A tibble: 18 x 4</w:t>
-      </w:r>
-      <w:r>
-        <w:br w:type="textWrapping"/>
-      </w:r>
-      <w:r>
-        <w:rPr>
-          <w:rStyle w:val="VerbatimChar"/>
-        </w:rPr>
-        <w:t xml:space="preserve">## # Groups:   BusinessTravel, Gender [?]</w:t>
-      </w:r>
-      <w:r>
-        <w:br w:type="textWrapping"/>
-      </w:r>
-      <w:r>
-        <w:rPr>
-          <w:rStyle w:val="VerbatimChar"/>
-        </w:rPr>
-        <w:t xml:space="preserve">##       BusinessTravel Gender MaritalStatus   attr_avg</w:t>
-      </w:r>
-      <w:r>
-        <w:br w:type="textWrapping"/>
-      </w:r>
-      <w:r>
-        <w:rPr>
-          <w:rStyle w:val="VerbatimChar"/>
-        </w:rPr>
-        <w:t xml:space="preserve">##                &lt;chr&gt;  &lt;chr&gt;         &lt;chr&gt;      &lt;dbl&gt;</w:t>
-      </w:r>
-      <w:r>
-        <w:br w:type="textWrapping"/>
-      </w:r>
-      <w:r>
-        <w:rPr>
-          <w:rStyle w:val="VerbatimChar"/>
-        </w:rPr>
-        <w:t xml:space="preserve">##  1        Non-Travel Female      Divorced 0.00000000</w:t>
-      </w:r>
-      <w:r>
-        <w:br w:type="textWrapping"/>
-      </w:r>
-      <w:r>
-        <w:rPr>
-          <w:rStyle w:val="VerbatimChar"/>
-        </w:rPr>
-        <w:t xml:space="preserve">##  2        Non-Travel Female       Married 0.00000000</w:t>
-      </w:r>
-      <w:r>
-        <w:br w:type="textWrapping"/>
-      </w:r>
-      <w:r>
-        <w:rPr>
-          <w:rStyle w:val="VerbatimChar"/>
-        </w:rPr>
-        <w:t xml:space="preserve">##  3        Non-Travel Female        Single 0.20000000</w:t>
-      </w:r>
-      <w:r>
-        <w:br w:type="textWrapping"/>
-      </w:r>
-      <w:r>
-        <w:rPr>
-          <w:rStyle w:val="VerbatimChar"/>
-        </w:rPr>
-        <w:t xml:space="preserve">##  4        Non-Travel   Male      Divorced 0.03030303</w:t>
-      </w:r>
-      <w:r>
-        <w:br w:type="textWrapping"/>
-      </w:r>
-      <w:r>
-        <w:rPr>
-          <w:rStyle w:val="VerbatimChar"/>
-        </w:rPr>
-        <w:t xml:space="preserve">##  5        Non-Travel   Male       Married 0.08333333</w:t>
-      </w:r>
-      <w:r>
-        <w:br w:type="textWrapping"/>
-      </w:r>
-      <w:r>
-        <w:rPr>
-          <w:rStyle w:val="VerbatimChar"/>
-        </w:rPr>
-        <w:t xml:space="preserve">##  6        Non-Travel   Male        Single 0.15625000</w:t>
-      </w:r>
-      <w:r>
-        <w:br w:type="textWrapping"/>
-      </w:r>
-      <w:r>
-        <w:rPr>
-          <w:rStyle w:val="VerbatimChar"/>
-        </w:rPr>
-        <w:t xml:space="preserve">##  7 Travel_Frequently Female      Divorced 0.20833333</w:t>
-      </w:r>
-      <w:r>
-        <w:br w:type="textWrapping"/>
-      </w:r>
-      <w:r>
-        <w:rPr>
-          <w:rStyle w:val="VerbatimChar"/>
-        </w:rPr>
-        <w:t xml:space="preserve">##  8 Travel_Frequently Female       Married 0.13636364</w:t>
-      </w:r>
-      <w:r>
-        <w:br w:type="textWrapping"/>
-      </w:r>
-      <w:r>
-        <w:rPr>
-          <w:rStyle w:val="VerbatimChar"/>
-        </w:rPr>
-        <w:t xml:space="preserve">##  9 Travel_Frequently Female        Single 0.38775510</w:t>
-      </w:r>
-      <w:r>
-        <w:br w:type="textWrapping"/>
-      </w:r>
-      <w:r>
-        <w:rPr>
-          <w:rStyle w:val="VerbatimChar"/>
-        </w:rPr>
-        <w:t xml:space="preserve">## 10 Travel_Frequently   Male      Divorced 0.20512821</w:t>
-      </w:r>
-      <w:r>
-        <w:br w:type="textWrapping"/>
-      </w:r>
-      <w:r>
-        <w:rPr>
-          <w:rStyle w:val="VerbatimChar"/>
-        </w:rPr>
-        <w:t xml:space="preserve">## 11 Travel_Frequently   Male       Married 0.17567568</w:t>
-      </w:r>
-      <w:r>
-        <w:br w:type="textWrapping"/>
-      </w:r>
-      <w:r>
-        <w:rPr>
-          <w:rStyle w:val="VerbatimChar"/>
-        </w:rPr>
-        <w:t xml:space="preserve">## 12 Travel_Frequently   Male        Single 0.38297872</w:t>
-      </w:r>
-      <w:r>
-        <w:br w:type="textWrapping"/>
-      </w:r>
-      <w:r>
-        <w:rPr>
-          <w:rStyle w:val="VerbatimChar"/>
-        </w:rPr>
-        <w:t xml:space="preserve">## 13     Travel_Rarely Female      Divorced 0.04878049</w:t>
-      </w:r>
-      <w:r>
-        <w:br w:type="textWrapping"/>
-      </w:r>
-      <w:r>
-        <w:rPr>
-          <w:rStyle w:val="VerbatimChar"/>
-        </w:rPr>
-        <w:t xml:space="preserve">## 14     Travel_Rarely Female       Married 0.12195122</w:t>
-      </w:r>
-      <w:r>
-        <w:br w:type="textWrapping"/>
-      </w:r>
-      <w:r>
-        <w:rPr>
-          <w:rStyle w:val="VerbatimChar"/>
-        </w:rPr>
-        <w:t xml:space="preserve">## 15     Travel_Rarely Female        Single 0.18518519</w:t>
-      </w:r>
-      <w:r>
-        <w:br w:type="textWrapping"/>
-      </w:r>
-      <w:r>
-        <w:rPr>
-          <w:rStyle w:val="VerbatimChar"/>
-        </w:rPr>
-        <w:t xml:space="preserve">## 16     Travel_Rarely   Male      Divorced 0.10869565</w:t>
-      </w:r>
-      <w:r>
-        <w:br w:type="textWrapping"/>
-      </w:r>
-      <w:r>
-        <w:rPr>
-          <w:rStyle w:val="VerbatimChar"/>
-        </w:rPr>
-        <w:t xml:space="preserve">## 17     Travel_Rarely   Male       Married 0.12714777</w:t>
-      </w:r>
-      <w:r>
-        <w:br w:type="textWrapping"/>
-      </w:r>
-      <w:r>
-        <w:rPr>
-          <w:rStyle w:val="VerbatimChar"/>
-        </w:rPr>
-        <w:t xml:space="preserve">## 18     Travel_Rarely   Male        Single 0.26041667</w:t>
-      </w:r>
-    </w:p>
-    <w:p>
-      <w:pPr>
-        <w:pStyle w:val="SourceCode"/>
-      </w:pPr>
-      <w:r>
-        <w:rPr>
-          <w:rStyle w:val="NormalTok"/>
-        </w:rPr>
-        <w:t xml:space="preserve">gg&lt;-</w:t>
-      </w:r>
-      <w:r>
-        <w:rPr>
-          <w:rStyle w:val="KeywordTok"/>
-        </w:rPr>
-        <w:t xml:space="preserve">ggplot</w:t>
-      </w:r>
-      <w:r>
-        <w:rPr>
-          <w:rStyle w:val="NormalTok"/>
-        </w:rPr>
-        <w:t xml:space="preserve">(at_sum,</w:t>
-      </w:r>
-      <w:r>
-        <w:rPr>
-          <w:rStyle w:val="KeywordTok"/>
-        </w:rPr>
-        <w:t xml:space="preserve">aes</w:t>
-      </w:r>
-      <w:r>
-        <w:rPr>
-          <w:rStyle w:val="NormalTok"/>
-        </w:rPr>
-        <w:t xml:space="preserve">(</w:t>
-      </w:r>
-      <w:r>
-        <w:rPr>
-          <w:rStyle w:val="DataTypeTok"/>
-        </w:rPr>
-        <w:t xml:space="preserve">x=</w:t>
-      </w:r>
-      <w:r>
-        <w:rPr>
-          <w:rStyle w:val="KeywordTok"/>
-        </w:rPr>
-        <w:t xml:space="preserve">reorder</w:t>
-      </w:r>
-      <w:r>
-        <w:rPr>
-          <w:rStyle w:val="NormalTok"/>
-        </w:rPr>
-        <w:t xml:space="preserve">(BusinessTravel,attr_avg),</w:t>
-      </w:r>
-      <w:r>
-        <w:br w:type="textWrapping"/>
-      </w:r>
-      <w:r>
-        <w:rPr>
-          <w:rStyle w:val="NormalTok"/>
-        </w:rPr>
-        <w:t xml:space="preserve">                      </w:t>
-      </w:r>
-      <w:r>
-        <w:rPr>
-          <w:rStyle w:val="DataTypeTok"/>
-        </w:rPr>
-        <w:t xml:space="preserve">y=</w:t>
-      </w:r>
-      <w:r>
-        <w:rPr>
-          <w:rStyle w:val="NormalTok"/>
-        </w:rPr>
-        <w:t xml:space="preserve">attr_avg,</w:t>
-      </w:r>
-      <w:r>
-        <w:br w:type="textWrapping"/>
-      </w:r>
-      <w:r>
-        <w:rPr>
-          <w:rStyle w:val="NormalTok"/>
-        </w:rPr>
-        <w:t xml:space="preserve">                      </w:t>
-      </w:r>
-      <w:r>
-        <w:rPr>
-          <w:rStyle w:val="DataTypeTok"/>
-        </w:rPr>
-        <w:t xml:space="preserve">fill=</w:t>
-      </w:r>
-      <w:r>
-        <w:rPr>
-          <w:rStyle w:val="NormalTok"/>
-        </w:rPr>
-        <w:t xml:space="preserve">Gender))</w:t>
-      </w:r>
-      <w:r>
-        <w:br w:type="textWrapping"/>
-      </w:r>
-      <w:r>
-        <w:rPr>
-          <w:rStyle w:val="NormalTok"/>
-        </w:rPr>
-        <w:t xml:space="preserve">## Bar plot, with unstacked (dodge)</w:t>
-      </w:r>
-      <w:r>
-        <w:br w:type="textWrapping"/>
-      </w:r>
-      <w:r>
-        <w:rPr>
-          <w:rStyle w:val="NormalTok"/>
-        </w:rPr>
-        <w:t xml:space="preserve"> gg&lt;-gg</w:t>
-      </w:r>
-      <w:r>
-        <w:rPr>
-          <w:rStyle w:val="OperatorTok"/>
-        </w:rPr>
-        <w:t xml:space="preserve">+</w:t>
-      </w:r>
-      <w:r>
-        <w:rPr>
-          <w:rStyle w:val="KeywordTok"/>
-        </w:rPr>
-        <w:t xml:space="preserve">geom_bar</w:t>
-      </w:r>
-      <w:r>
-        <w:rPr>
-          <w:rStyle w:val="NormalTok"/>
-        </w:rPr>
-        <w:t xml:space="preserve">(</w:t>
-      </w:r>
-      <w:r>
-        <w:rPr>
-          <w:rStyle w:val="DataTypeTok"/>
-        </w:rPr>
-        <w:t xml:space="preserve">stat=</w:t>
-      </w:r>
-      <w:r>
-        <w:rPr>
-          <w:rStyle w:val="StringTok"/>
-        </w:rPr>
-        <w:t xml:space="preserve">"identity"</w:t>
-      </w:r>
-      <w:r>
-        <w:rPr>
-          <w:rStyle w:val="NormalTok"/>
-        </w:rPr>
-        <w:t xml:space="preserve">,</w:t>
-      </w:r>
-      <w:r>
-        <w:rPr>
-          <w:rStyle w:val="DataTypeTok"/>
-        </w:rPr>
-        <w:t xml:space="preserve">position=</w:t>
-      </w:r>
-      <w:r>
-        <w:rPr>
-          <w:rStyle w:val="StringTok"/>
-        </w:rPr>
-        <w:t xml:space="preserve">"dodge"</w:t>
-      </w:r>
-      <w:r>
-        <w:rPr>
-          <w:rStyle w:val="NormalTok"/>
-        </w:rPr>
-        <w:t xml:space="preserve">)</w:t>
-      </w:r>
-      <w:r>
-        <w:br w:type="textWrapping"/>
-      </w:r>
-      <w:r>
-        <w:rPr>
-          <w:rStyle w:val="NormalTok"/>
-        </w:rPr>
-        <w:t xml:space="preserve">## Separate out by Marital Status</w:t>
-      </w:r>
-      <w:r>
-        <w:br w:type="textWrapping"/>
-      </w:r>
-      <w:r>
-        <w:rPr>
-          <w:rStyle w:val="NormalTok"/>
-        </w:rPr>
-        <w:t xml:space="preserve">gg&lt;-gg</w:t>
-      </w:r>
-      <w:r>
-        <w:rPr>
-          <w:rStyle w:val="OperatorTok"/>
-        </w:rPr>
-        <w:t xml:space="preserve">+</w:t>
-      </w:r>
-      <w:r>
-        <w:rPr>
-          <w:rStyle w:val="KeywordTok"/>
-        </w:rPr>
-        <w:t xml:space="preserve">facet_wrap</w:t>
-      </w:r>
-      <w:r>
-        <w:rPr>
-          <w:rStyle w:val="NormalTok"/>
-        </w:rPr>
-        <w:t xml:space="preserve">(</w:t>
-      </w:r>
-      <w:r>
-        <w:rPr>
-          <w:rStyle w:val="OperatorTok"/>
-        </w:rPr>
-        <w:t xml:space="preserve">~</w:t>
-      </w:r>
-      <w:r>
-        <w:rPr>
-          <w:rStyle w:val="NormalTok"/>
-        </w:rPr>
-        <w:t xml:space="preserve">MaritalStatus)</w:t>
-      </w:r>
-      <w:r>
-        <w:br w:type="textWrapping"/>
-      </w:r>
-      <w:r>
-        <w:rPr>
-          <w:rStyle w:val="NormalTok"/>
-        </w:rPr>
-        <w:t xml:space="preserve">## Change orientation to sideways</w:t>
-      </w:r>
-      <w:r>
-        <w:br w:type="textWrapping"/>
-      </w:r>
-      <w:r>
-        <w:rPr>
-          <w:rStyle w:val="NormalTok"/>
-        </w:rPr>
-        <w:t xml:space="preserve">gg&lt;-gg</w:t>
-      </w:r>
-      <w:r>
-        <w:rPr>
-          <w:rStyle w:val="OperatorTok"/>
-        </w:rPr>
-        <w:t xml:space="preserve">+</w:t>
-      </w:r>
-      <w:r>
-        <w:rPr>
-          <w:rStyle w:val="KeywordTok"/>
-        </w:rPr>
-        <w:t xml:space="preserve">coord_flip</w:t>
-      </w:r>
-      <w:r>
-        <w:rPr>
-          <w:rStyle w:val="NormalTok"/>
-        </w:rPr>
-        <w:t xml:space="preserve">()</w:t>
+        <w:t xml:space="preserve">values =</w:t>
+      </w:r>
+      <w:r>
+        <w:rPr>
+          <w:rStyle w:val="NormalTok"/>
+        </w:rPr>
+        <w:t xml:space="preserve">mypal )</w:t>
       </w:r>
       <w:r>
         <w:br w:type="textWrapping"/>
@@ -4569,7 +4082,170 @@
               <a:graphicData uri="http://schemas.openxmlformats.org/drawingml/2006/picture">
                 <pic:pic>
                   <pic:nvPicPr>
-                    <pic:cNvPr descr="03-plot_means_files/figure-docx/unnamed-chunk-15-1.png" id="0" name="Picture"/>
+                    <pic:cNvPr descr="03-plot_means_files/figure-docx/unnamed-chunk-17-1.png" id="0" name="Picture"/>
+                    <pic:cNvPicPr>
+                      <a:picLocks noChangeArrowheads="1" noChangeAspect="1"/>
+                    </pic:cNvPicPr>
+                  </pic:nvPicPr>
+                  <pic:blipFill>
+                    <a:blip r:embed="rId38"/>
+                    <a:stretch>
+                      <a:fillRect/>
+                    </a:stretch>
+                  </pic:blipFill>
+                  <pic:spPr bwMode="auto">
+                    <a:xfrm>
+                      <a:off x="0" y="0"/>
+                      <a:ext cx="5334000" cy="4267200"/>
+                    </a:xfrm>
+                    <a:prstGeom prst="rect">
+                      <a:avLst/>
+                    </a:prstGeom>
+                    <a:noFill/>
+                    <a:ln w="9525">
+                      <a:noFill/>
+                      <a:headEnd/>
+                      <a:tailEnd/>
+                    </a:ln>
+                  </pic:spPr>
+                </pic:pic>
+              </a:graphicData>
+            </a:graphic>
+          </wp:inline>
+        </w:drawing>
+      </w:r>
+    </w:p>
+    <w:p>
+      <w:pPr>
+        <w:pStyle w:val="BodyText"/>
+      </w:pPr>
+      <w:r>
+        <w:t xml:space="preserve">You can also use</w:t>
+      </w:r>
+      <w:r>
+        <w:t xml:space="preserve"> </w:t>
+      </w:r>
+      <w:r>
+        <w:rPr>
+          <w:rStyle w:val="VerbatimChar"/>
+        </w:rPr>
+        <w:t xml:space="preserve">RColorBrewer</w:t>
+      </w:r>
+      <w:r>
+        <w:t xml:space="preserve"> </w:t>
+      </w:r>
+      <w:r>
+        <w:t xml:space="preserve">which has a wide variety of palettes already built. Below I use the qualitative palette creatively named "Set1".</w:t>
+      </w:r>
+    </w:p>
+    <w:p>
+      <w:pPr>
+        <w:pStyle w:val="SourceCode"/>
+      </w:pPr>
+      <w:r>
+        <w:rPr>
+          <w:rStyle w:val="NormalTok"/>
+        </w:rPr>
+        <w:t xml:space="preserve">## Another way, using color brewer palettes: </w:t>
+      </w:r>
+      <w:r>
+        <w:br w:type="textWrapping"/>
+      </w:r>
+      <w:r>
+        <w:rPr>
+          <w:rStyle w:val="NormalTok"/>
+        </w:rPr>
+        <w:t xml:space="preserve">gg&lt;-gg</w:t>
+      </w:r>
+      <w:r>
+        <w:rPr>
+          <w:rStyle w:val="OperatorTok"/>
+        </w:rPr>
+        <w:t xml:space="preserve">+</w:t>
+      </w:r>
+      <w:r>
+        <w:rPr>
+          <w:rStyle w:val="KeywordTok"/>
+        </w:rPr>
+        <w:t xml:space="preserve">scale_fill_brewer</w:t>
+      </w:r>
+      <w:r>
+        <w:rPr>
+          <w:rStyle w:val="NormalTok"/>
+        </w:rPr>
+        <w:t xml:space="preserve">(</w:t>
+      </w:r>
+      <w:r>
+        <w:rPr>
+          <w:rStyle w:val="DataTypeTok"/>
+        </w:rPr>
+        <w:t xml:space="preserve">palette =</w:t>
+      </w:r>
+      <w:r>
+        <w:rPr>
+          <w:rStyle w:val="NormalTok"/>
+        </w:rPr>
+        <w:t xml:space="preserve"> </w:t>
+      </w:r>
+      <w:r>
+        <w:rPr>
+          <w:rStyle w:val="StringTok"/>
+        </w:rPr>
+        <w:t xml:space="preserve">"Set1"</w:t>
+      </w:r>
+      <w:r>
+        <w:rPr>
+          <w:rStyle w:val="NormalTok"/>
+        </w:rPr>
+        <w:t xml:space="preserve">)</w:t>
+      </w:r>
+    </w:p>
+    <w:p>
+      <w:pPr>
+        <w:pStyle w:val="SourceCode"/>
+      </w:pPr>
+      <w:r>
+        <w:rPr>
+          <w:rStyle w:val="VerbatimChar"/>
+        </w:rPr>
+        <w:t xml:space="preserve">## Scale for 'fill' is already present. Adding another scale for 'fill',</w:t>
+      </w:r>
+      <w:r>
+        <w:br w:type="textWrapping"/>
+      </w:r>
+      <w:r>
+        <w:rPr>
+          <w:rStyle w:val="VerbatimChar"/>
+        </w:rPr>
+        <w:t xml:space="preserve">## which will replace the existing scale.</w:t>
+      </w:r>
+    </w:p>
+    <w:p>
+      <w:pPr>
+        <w:pStyle w:val="SourceCode"/>
+      </w:pPr>
+      <w:r>
+        <w:rPr>
+          <w:rStyle w:val="NormalTok"/>
+        </w:rPr>
+        <w:t xml:space="preserve">gg</w:t>
+      </w:r>
+    </w:p>
+    <w:p>
+      <w:pPr>
+        <w:pStyle w:val="FirstParagraph"/>
+      </w:pPr>
+      <w:r>
+        <w:drawing>
+          <wp:inline>
+            <wp:extent cx="5334000" cy="4267200"/>
+            <wp:effectExtent b="0" l="0" r="0" t="0"/>
+            <wp:docPr descr="" title="" id="1" name="Picture"/>
+            <a:graphic>
+              <a:graphicData uri="http://schemas.openxmlformats.org/drawingml/2006/picture">
+                <pic:pic>
+                  <pic:nvPicPr>
+                    <pic:cNvPr descr="03-plot_means_files/figure-docx/unnamed-chunk-18-1.png" id="0" name="Picture"/>
                     <pic:cNvPicPr>
                       <a:picLocks noChangeArrowheads="1" noChangeAspect="1"/>
                     </pic:cNvPicPr>
@@ -4610,163 +4286,30 @@
         <w:rPr>
           <w:i/>
         </w:rPr>
-        <w:t xml:space="preserve">Side</w:t>
-      </w:r>
-      <w:r>
-        <w:t xml:space="preserve"> </w:t>
-      </w:r>
-      <w:r>
-        <w:rPr>
-          <w:i/>
-        </w:rPr>
-        <w:t xml:space="preserve">Note</w:t>
-      </w:r>
-      <w:r>
-        <w:t xml:space="preserve">: Colors</w:t>
+        <w:t xml:space="preserve">Quick Exercise: Plot predicted attrition by Education Field, Department and Gender</w:t>
+      </w:r>
+    </w:p>
+    <w:p>
+      <w:pPr>
+        <w:pStyle w:val="Heading2"/>
+      </w:pPr>
+      <w:bookmarkStart w:id="40" w:name="multiple-predictors-for-conditional-means"/>
+      <w:bookmarkEnd w:id="40"/>
+      <w:r>
+        <w:t xml:space="preserve">Multiple Predictors for Conditional Means</w:t>
+      </w:r>
+    </w:p>
+    <w:p>
+      <w:pPr>
+        <w:pStyle w:val="FirstParagraph"/>
+      </w:pPr>
+      <w:r>
+        <w:t xml:space="preserve">One solution is to use facets, or lots of little graphs, which show how the pattern varies across different groups. In this case, our groups will be defined by gender and work/life balance.</w:t>
       </w:r>
     </w:p>
     <w:p>
       <w:pPr>
         <w:pStyle w:val="BodyText"/>
-      </w:pPr>
-      <w:r>
-        <w:t xml:space="preserve">What if we want to change colors? This is a little tricky for most people at first.</w:t>
-      </w:r>
-      <w:r>
-        <w:t xml:space="preserve"> </w:t>
-      </w:r>
-      <w:r>
-        <w:rPr>
-          <w:rStyle w:val="VerbatimChar"/>
-        </w:rPr>
-        <w:t xml:space="preserve">ggplot</w:t>
-      </w:r>
-      <w:r>
-        <w:t xml:space="preserve"> </w:t>
-      </w:r>
-      <w:r>
-        <w:t xml:space="preserve">thinks in terms of palettes, so you need to associate a palette with a characteristics of the graphic. Below, I replace the default palette with my own ugly one.</w:t>
-      </w:r>
-    </w:p>
-    <w:p>
-      <w:pPr>
-        <w:pStyle w:val="SourceCode"/>
-      </w:pPr>
-      <w:r>
-        <w:rPr>
-          <w:rStyle w:val="NormalTok"/>
-        </w:rPr>
-        <w:t xml:space="preserve">## Changing Colors</w:t>
-      </w:r>
-      <w:r>
-        <w:br w:type="textWrapping"/>
-      </w:r>
-      <w:r>
-        <w:rPr>
-          <w:rStyle w:val="NormalTok"/>
-        </w:rPr>
-        <w:t xml:space="preserve">mypal&lt;-</w:t>
-      </w:r>
-      <w:r>
-        <w:rPr>
-          <w:rStyle w:val="KeywordTok"/>
-        </w:rPr>
-        <w:t xml:space="preserve">c</w:t>
-      </w:r>
-      <w:r>
-        <w:rPr>
-          <w:rStyle w:val="NormalTok"/>
-        </w:rPr>
-        <w:t xml:space="preserve">(</w:t>
-      </w:r>
-      <w:r>
-        <w:rPr>
-          <w:rStyle w:val="StringTok"/>
-        </w:rPr>
-        <w:t xml:space="preserve">"lightblue"</w:t>
-      </w:r>
-      <w:r>
-        <w:rPr>
-          <w:rStyle w:val="NormalTok"/>
-        </w:rPr>
-        <w:t xml:space="preserve">,</w:t>
-      </w:r>
-      <w:r>
-        <w:rPr>
-          <w:rStyle w:val="StringTok"/>
-        </w:rPr>
-        <w:t xml:space="preserve">"orange"</w:t>
-      </w:r>
-      <w:r>
-        <w:rPr>
-          <w:rStyle w:val="NormalTok"/>
-        </w:rPr>
-        <w:t xml:space="preserve">)</w:t>
-      </w:r>
-      <w:r>
-        <w:br w:type="textWrapping"/>
-      </w:r>
-      <w:r>
-        <w:br w:type="textWrapping"/>
-      </w:r>
-      <w:r>
-        <w:rPr>
-          <w:rStyle w:val="NormalTok"/>
-        </w:rPr>
-        <w:t xml:space="preserve">gg&lt;-gg</w:t>
-      </w:r>
-      <w:r>
-        <w:rPr>
-          <w:rStyle w:val="OperatorTok"/>
-        </w:rPr>
-        <w:t xml:space="preserve">+</w:t>
-      </w:r>
-      <w:r>
-        <w:rPr>
-          <w:rStyle w:val="KeywordTok"/>
-        </w:rPr>
-        <w:t xml:space="preserve">scale_fill_manual</w:t>
-      </w:r>
-      <w:r>
-        <w:rPr>
-          <w:rStyle w:val="NormalTok"/>
-        </w:rPr>
-        <w:t xml:space="preserve">(</w:t>
-      </w:r>
-      <w:r>
-        <w:rPr>
-          <w:rStyle w:val="DataTypeTok"/>
-        </w:rPr>
-        <w:t xml:space="preserve">values =</w:t>
-      </w:r>
-      <w:r>
-        <w:rPr>
-          <w:rStyle w:val="NormalTok"/>
-        </w:rPr>
-        <w:t xml:space="preserve">mypal )</w:t>
-      </w:r>
-      <w:r>
-        <w:br w:type="textWrapping"/>
-      </w:r>
-      <w:r>
-        <w:rPr>
-          <w:rStyle w:val="NormalTok"/>
-        </w:rPr>
-        <w:t xml:space="preserve">## Print</w:t>
-      </w:r>
-      <w:r>
-        <w:br w:type="textWrapping"/>
-      </w:r>
-      <w:r>
-        <w:rPr>
-          <w:rStyle w:val="NormalTok"/>
-        </w:rPr>
-        <w:t xml:space="preserve">gg</w:t>
-      </w:r>
-    </w:p>
-    <w:p>
-      <w:pPr>
-        <w:pStyle w:val="FirstParagraph"/>
       </w:pPr>
       <w:r>
         <w:drawing>
@@ -4778,170 +4321,7 @@
               <a:graphicData uri="http://schemas.openxmlformats.org/drawingml/2006/picture">
                 <pic:pic>
                   <pic:nvPicPr>
-                    <pic:cNvPr descr="03-plot_means_files/figure-docx/unnamed-chunk-16-1.png" id="0" name="Picture"/>
-                    <pic:cNvPicPr>
-                      <a:picLocks noChangeArrowheads="1" noChangeAspect="1"/>
-                    </pic:cNvPicPr>
-                  </pic:nvPicPr>
-                  <pic:blipFill>
-                    <a:blip r:embed="rId40"/>
-                    <a:stretch>
-                      <a:fillRect/>
-                    </a:stretch>
-                  </pic:blipFill>
-                  <pic:spPr bwMode="auto">
-                    <a:xfrm>
-                      <a:off x="0" y="0"/>
-                      <a:ext cx="5334000" cy="4267200"/>
-                    </a:xfrm>
-                    <a:prstGeom prst="rect">
-                      <a:avLst/>
-                    </a:prstGeom>
-                    <a:noFill/>
-                    <a:ln w="9525">
-                      <a:noFill/>
-                      <a:headEnd/>
-                      <a:tailEnd/>
-                    </a:ln>
-                  </pic:spPr>
-                </pic:pic>
-              </a:graphicData>
-            </a:graphic>
-          </wp:inline>
-        </w:drawing>
-      </w:r>
-    </w:p>
-    <w:p>
-      <w:pPr>
-        <w:pStyle w:val="BodyText"/>
-      </w:pPr>
-      <w:r>
-        <w:t xml:space="preserve">You can also use</w:t>
-      </w:r>
-      <w:r>
-        <w:t xml:space="preserve"> </w:t>
-      </w:r>
-      <w:r>
-        <w:rPr>
-          <w:rStyle w:val="VerbatimChar"/>
-        </w:rPr>
-        <w:t xml:space="preserve">RColorBrewer</w:t>
-      </w:r>
-      <w:r>
-        <w:t xml:space="preserve"> </w:t>
-      </w:r>
-      <w:r>
-        <w:t xml:space="preserve">which has a wide variety of palettes already built. Below I use the qualitative palette creatively named "Set1".</w:t>
-      </w:r>
-    </w:p>
-    <w:p>
-      <w:pPr>
-        <w:pStyle w:val="SourceCode"/>
-      </w:pPr>
-      <w:r>
-        <w:rPr>
-          <w:rStyle w:val="NormalTok"/>
-        </w:rPr>
-        <w:t xml:space="preserve">## Another way, using color brewer palettes: </w:t>
-      </w:r>
-      <w:r>
-        <w:br w:type="textWrapping"/>
-      </w:r>
-      <w:r>
-        <w:rPr>
-          <w:rStyle w:val="NormalTok"/>
-        </w:rPr>
-        <w:t xml:space="preserve">gg&lt;-gg</w:t>
-      </w:r>
-      <w:r>
-        <w:rPr>
-          <w:rStyle w:val="OperatorTok"/>
-        </w:rPr>
-        <w:t xml:space="preserve">+</w:t>
-      </w:r>
-      <w:r>
-        <w:rPr>
-          <w:rStyle w:val="KeywordTok"/>
-        </w:rPr>
-        <w:t xml:space="preserve">scale_fill_brewer</w:t>
-      </w:r>
-      <w:r>
-        <w:rPr>
-          <w:rStyle w:val="NormalTok"/>
-        </w:rPr>
-        <w:t xml:space="preserve">(</w:t>
-      </w:r>
-      <w:r>
-        <w:rPr>
-          <w:rStyle w:val="DataTypeTok"/>
-        </w:rPr>
-        <w:t xml:space="preserve">palette =</w:t>
-      </w:r>
-      <w:r>
-        <w:rPr>
-          <w:rStyle w:val="NormalTok"/>
-        </w:rPr>
-        <w:t xml:space="preserve"> </w:t>
-      </w:r>
-      <w:r>
-        <w:rPr>
-          <w:rStyle w:val="StringTok"/>
-        </w:rPr>
-        <w:t xml:space="preserve">"Set1"</w:t>
-      </w:r>
-      <w:r>
-        <w:rPr>
-          <w:rStyle w:val="NormalTok"/>
-        </w:rPr>
-        <w:t xml:space="preserve">)</w:t>
-      </w:r>
-    </w:p>
-    <w:p>
-      <w:pPr>
-        <w:pStyle w:val="SourceCode"/>
-      </w:pPr>
-      <w:r>
-        <w:rPr>
-          <w:rStyle w:val="VerbatimChar"/>
-        </w:rPr>
-        <w:t xml:space="preserve">## Scale for 'fill' is already present. Adding another scale for 'fill',</w:t>
-      </w:r>
-      <w:r>
-        <w:br w:type="textWrapping"/>
-      </w:r>
-      <w:r>
-        <w:rPr>
-          <w:rStyle w:val="VerbatimChar"/>
-        </w:rPr>
-        <w:t xml:space="preserve">## which will replace the existing scale.</w:t>
-      </w:r>
-    </w:p>
-    <w:p>
-      <w:pPr>
-        <w:pStyle w:val="SourceCode"/>
-      </w:pPr>
-      <w:r>
-        <w:rPr>
-          <w:rStyle w:val="NormalTok"/>
-        </w:rPr>
-        <w:t xml:space="preserve">gg</w:t>
-      </w:r>
-    </w:p>
-    <w:p>
-      <w:pPr>
-        <w:pStyle w:val="FirstParagraph"/>
-      </w:pPr>
-      <w:r>
-        <w:drawing>
-          <wp:inline>
-            <wp:extent cx="5334000" cy="4267200"/>
-            <wp:effectExtent b="0" l="0" r="0" t="0"/>
-            <wp:docPr descr="" title="" id="1" name="Picture"/>
-            <a:graphic>
-              <a:graphicData uri="http://schemas.openxmlformats.org/drawingml/2006/picture">
-                <pic:pic>
-                  <pic:nvPicPr>
-                    <pic:cNvPr descr="03-plot_means_files/figure-docx/unnamed-chunk-17-1.png" id="0" name="Picture"/>
+                    <pic:cNvPr descr="03-plot_means_files/figure-docx/unnamed-chunk-19-1.png" id="0" name="Picture"/>
                     <pic:cNvPicPr>
                       <a:picLocks noChangeArrowheads="1" noChangeAspect="1"/>
                     </pic:cNvPicPr>
@@ -4974,82 +4354,6 @@
         </w:drawing>
       </w:r>
     </w:p>
-    <w:p>
-      <w:pPr>
-        <w:pStyle w:val="BodyText"/>
-      </w:pPr>
-      <w:r>
-        <w:rPr>
-          <w:i/>
-        </w:rPr>
-        <w:t xml:space="preserve">Quick Exercise: Plot predicted attrition by Education Field, Department and Gender</w:t>
-      </w:r>
-    </w:p>
-    <w:p>
-      <w:pPr>
-        <w:pStyle w:val="Heading2"/>
-      </w:pPr>
-      <w:bookmarkStart w:id="42" w:name="multiple-predictors-for-conditional-means"/>
-      <w:bookmarkEnd w:id="42"/>
-      <w:r>
-        <w:t xml:space="preserve">Multiple Predictors for Conditional Means</w:t>
-      </w:r>
-    </w:p>
-    <w:p>
-      <w:pPr>
-        <w:pStyle w:val="FirstParagraph"/>
-      </w:pPr>
-      <w:r>
-        <w:t xml:space="preserve">One solution is to use facets, or lots of little graphs, which show how the pattern varies across different groups. In this case, our groups will be defined by gender and work/life balance.</w:t>
-      </w:r>
-    </w:p>
-    <w:p>
-      <w:pPr>
-        <w:pStyle w:val="BodyText"/>
-      </w:pPr>
-      <w:r>
-        <w:drawing>
-          <wp:inline>
-            <wp:extent cx="5334000" cy="4267200"/>
-            <wp:effectExtent b="0" l="0" r="0" t="0"/>
-            <wp:docPr descr="" title="" id="1" name="Picture"/>
-            <a:graphic>
-              <a:graphicData uri="http://schemas.openxmlformats.org/drawingml/2006/picture">
-                <pic:pic>
-                  <pic:nvPicPr>
-                    <pic:cNvPr descr="03-plot_means_files/figure-docx/unnamed-chunk-18-1.png" id="0" name="Picture"/>
-                    <pic:cNvPicPr>
-                      <a:picLocks noChangeArrowheads="1" noChangeAspect="1"/>
-                    </pic:cNvPicPr>
-                  </pic:nvPicPr>
-                  <pic:blipFill>
-                    <a:blip r:embed="rId43"/>
-                    <a:stretch>
-                      <a:fillRect/>
-                    </a:stretch>
-                  </pic:blipFill>
-                  <pic:spPr bwMode="auto">
-                    <a:xfrm>
-                      <a:off x="0" y="0"/>
-                      <a:ext cx="5334000" cy="4267200"/>
-                    </a:xfrm>
-                    <a:prstGeom prst="rect">
-                      <a:avLst/>
-                    </a:prstGeom>
-                    <a:noFill/>
-                    <a:ln w="9525">
-                      <a:noFill/>
-                      <a:headEnd/>
-                      <a:tailEnd/>
-                    </a:ln>
-                  </pic:spPr>
-                </pic:pic>
-              </a:graphicData>
-            </a:graphic>
-          </wp:inline>
-        </w:drawing>
-      </w:r>
-    </w:p>
     <w:sectPr/>
   </w:body>
 </w:document>
@@ -5158,7 +4462,7 @@
     </w:lvl>
   </w:abstractNum>
   <w:abstractNum w:abstractNumId="990">
-    <w:nsid w:val="78bdc0eb"/>
+    <w:nsid w:val="80a74d2b"/>
     <w:multiLevelType w:val="multilevel"/>
     <w:lvl w:ilvl="0">
       <w:numFmt w:val="bullet"/>
@@ -5229,6 +4533,87 @@
     <w:lvl w:ilvl="6">
       <w:numFmt w:val="bullet"/>
       <w:lvlText w:val=" "/>
+      <w:lvlJc w:val="left"/>
+      <w:pPr>
+        <w:tabs>
+          <w:tab w:val="num" w:pos="4320"/>
+        </w:tabs>
+        <w:ind w:left="4800" w:hanging="480"/>
+      </w:pPr>
+    </w:lvl>
+  </w:abstractNum>
+  <w:abstractNum w:abstractNumId="991">
+    <w:nsid w:val="59e8e019"/>
+    <w:multiLevelType w:val="multilevel"/>
+    <w:lvl w:ilvl="0">
+      <w:numFmt w:val="bullet"/>
+      <w:lvlText w:val="•"/>
+      <w:lvlJc w:val="left"/>
+      <w:pPr>
+        <w:tabs>
+          <w:tab w:val="num" w:pos="0"/>
+        </w:tabs>
+        <w:ind w:left="480" w:hanging="480"/>
+      </w:pPr>
+    </w:lvl>
+    <w:lvl w:ilvl="1">
+      <w:numFmt w:val="bullet"/>
+      <w:lvlText w:val="–"/>
+      <w:lvlJc w:val="left"/>
+      <w:pPr>
+        <w:tabs>
+          <w:tab w:val="num" w:pos="720"/>
+        </w:tabs>
+        <w:ind w:left="1200" w:hanging="480"/>
+      </w:pPr>
+    </w:lvl>
+    <w:lvl w:ilvl="2">
+      <w:numFmt w:val="bullet"/>
+      <w:lvlText w:val="•"/>
+      <w:lvlJc w:val="left"/>
+      <w:pPr>
+        <w:tabs>
+          <w:tab w:val="num" w:pos="1440"/>
+        </w:tabs>
+        <w:ind w:left="1920" w:hanging="480"/>
+      </w:pPr>
+    </w:lvl>
+    <w:lvl w:ilvl="3">
+      <w:numFmt w:val="bullet"/>
+      <w:lvlText w:val="–"/>
+      <w:lvlJc w:val="left"/>
+      <w:pPr>
+        <w:tabs>
+          <w:tab w:val="num" w:pos="2160"/>
+        </w:tabs>
+        <w:ind w:left="2640" w:hanging="480"/>
+      </w:pPr>
+    </w:lvl>
+    <w:lvl w:ilvl="4">
+      <w:numFmt w:val="bullet"/>
+      <w:lvlText w:val="•"/>
+      <w:lvlJc w:val="left"/>
+      <w:pPr>
+        <w:tabs>
+          <w:tab w:val="num" w:pos="2880"/>
+        </w:tabs>
+        <w:ind w:left="3360" w:hanging="480"/>
+      </w:pPr>
+    </w:lvl>
+    <w:lvl w:ilvl="5">
+      <w:numFmt w:val="bullet"/>
+      <w:lvlText w:val="–"/>
+      <w:lvlJc w:val="left"/>
+      <w:pPr>
+        <w:tabs>
+          <w:tab w:val="num" w:pos="3600"/>
+        </w:tabs>
+        <w:ind w:left="4080" w:hanging="480"/>
+      </w:pPr>
+    </w:lvl>
+    <w:lvl w:ilvl="6">
+      <w:numFmt w:val="bullet"/>
+      <w:lvlText w:val="•"/>
       <w:lvlJc w:val="left"/>
       <w:pPr>
         <w:tabs>
@@ -5243,6 +4628,9 @@
   </w:num>
   <w:num w:numId="1000">
     <w:abstractNumId w:val="990"/>
+  </w:num>
+  <w:num w:numId="1001">
+    <w:abstractNumId w:val="991"/>
   </w:num>
 </w:numbering>
 </file>

</xml_diff>